<commit_message>
finalize model & submission files
</commit_message>
<xml_diff>
--- a/project_report.docx
+++ b/project_report.docx
@@ -131,30 +131,14 @@
         <w:rPr>
           <w:lang w:val="en-US"/>
         </w:rPr>
-        <w:t>Stock markets are the second largest public market, valued at roughly $70 trillion (</w:t>
-      </w:r>
-      <w:proofErr w:type="spellStart"/>
-      <w:r>
-        <w:rPr>
-          <w:lang w:val="en-US"/>
-        </w:rPr>
-        <w:t>cmc</w:t>
-      </w:r>
-      <w:proofErr w:type="spellEnd"/>
-      <w:r>
-        <w:rPr>
-          <w:lang w:val="en-US"/>
-        </w:rPr>
-        <w:t xml:space="preserve"> markets, n.d.). With a market that large and a lot of money to be gained, it is no surprise that stock price prediction is a big topic. Traditionally, stock price prediction has been </w:t>
-      </w:r>
-      <w:proofErr w:type="spellStart"/>
-      <w:r>
-        <w:rPr>
-          <w:lang w:val="en-US"/>
-        </w:rPr>
-        <w:t>analysed</w:t>
-      </w:r>
-      <w:proofErr w:type="spellEnd"/>
+        <w:t xml:space="preserve">Stock markets are the second largest public market, valued at roughly $70 trillion (cmc markets, n.d.). With a market that large and a lot of money to be gained, it is no surprise that stock price prediction is a big topic. Traditionally, stock price prediction has been </w:t>
+      </w:r>
+      <w:r>
+        <w:rPr>
+          <w:lang w:val="en-US"/>
+        </w:rPr>
+        <w:t>analyzed</w:t>
+      </w:r>
       <w:r>
         <w:rPr>
           <w:lang w:val="en-US"/>
@@ -173,153 +157,27 @@
         <w:rPr>
           <w:lang w:val="en-US"/>
         </w:rPr>
-        <w:t xml:space="preserve">. In essence, factors are common sources of risks (&amp; returns) among different stocks. </w:t>
-      </w:r>
-      <w:proofErr w:type="spellStart"/>
-      <w:r>
-        <w:rPr>
-          <w:lang w:val="en-US"/>
-        </w:rPr>
-        <w:t>Fama</w:t>
-      </w:r>
-      <w:proofErr w:type="spellEnd"/>
-      <w:r>
-        <w:rPr>
-          <w:lang w:val="en-US"/>
-        </w:rPr>
-        <w:t xml:space="preserve"> &amp; French defined the de facto baseline factor model by identifying 5 different factors (</w:t>
-      </w:r>
-      <w:proofErr w:type="spellStart"/>
-      <w:r>
-        <w:rPr>
-          <w:lang w:val="en-US"/>
-        </w:rPr>
-        <w:t>Fama</w:t>
-      </w:r>
-      <w:proofErr w:type="spellEnd"/>
-      <w:r>
-        <w:rPr>
-          <w:lang w:val="en-US"/>
-        </w:rPr>
-        <w:t xml:space="preserve"> &amp; French, 2015). They identified the following 5 factors: market returns, size, value, profitability &amp; investment patterns. </w:t>
-      </w:r>
-    </w:p>
-    <w:p>
-      <w:pPr>
-        <w:jc w:val="both"/>
-        <w:rPr>
-          <w:lang w:val="en-US"/>
-        </w:rPr>
-      </w:pPr>
-      <w:r>
-        <w:rPr>
-          <w:lang w:val="en-US"/>
-        </w:rPr>
-        <w:t xml:space="preserve">Looking for new sources of stock predictions, researchers have turned to </w:t>
-      </w:r>
-      <w:proofErr w:type="spellStart"/>
-      <w:r>
-        <w:rPr>
-          <w:lang w:val="en-US"/>
-        </w:rPr>
-        <w:t>analysing</w:t>
-      </w:r>
-      <w:proofErr w:type="spellEnd"/>
-      <w:r>
-        <w:rPr>
-          <w:lang w:val="en-US"/>
-        </w:rPr>
-        <w:t xml:space="preserve"> stock chart images using machine learning. </w:t>
-      </w:r>
-      <w:proofErr w:type="spellStart"/>
-      <w:r>
-        <w:rPr>
-          <w:lang w:val="en-US"/>
-        </w:rPr>
-        <w:t>Jin</w:t>
-      </w:r>
-      <w:proofErr w:type="spellEnd"/>
-      <w:r>
-        <w:rPr>
-          <w:lang w:val="en-US"/>
-        </w:rPr>
-        <w:t xml:space="preserve"> &amp; Kwon investigate the impact of chart image characteristics on stock price returns using CNNs (</w:t>
-      </w:r>
-      <w:proofErr w:type="spellStart"/>
-      <w:r>
-        <w:rPr>
-          <w:lang w:val="en-US"/>
-        </w:rPr>
-        <w:t>Jin</w:t>
-      </w:r>
-      <w:proofErr w:type="spellEnd"/>
-      <w:r>
-        <w:rPr>
-          <w:lang w:val="en-US"/>
-        </w:rPr>
-        <w:t xml:space="preserve"> &amp; Kwon, 2021).</w:t>
-      </w:r>
-      <w:r>
-        <w:rPr>
-          <w:lang w:val="en-US"/>
-        </w:rPr>
-        <w:t xml:space="preserve"> </w:t>
-      </w:r>
-      <w:proofErr w:type="spellStart"/>
-      <w:r>
-        <w:rPr>
-          <w:lang w:val="en-US"/>
-        </w:rPr>
-        <w:t>Ozbayoglu</w:t>
-      </w:r>
-      <w:proofErr w:type="spellEnd"/>
-      <w:r>
-        <w:rPr>
-          <w:lang w:val="en-US"/>
-        </w:rPr>
-        <w:t xml:space="preserve"> &amp; </w:t>
-      </w:r>
-      <w:proofErr w:type="spellStart"/>
-      <w:r>
-        <w:rPr>
-          <w:lang w:val="en-US"/>
-        </w:rPr>
-        <w:t>Sezer</w:t>
-      </w:r>
-      <w:proofErr w:type="spellEnd"/>
-      <w:r>
-        <w:rPr>
-          <w:lang w:val="en-US"/>
-        </w:rPr>
-        <w:t xml:space="preserve"> also investigate the potential of using CNN models on bar chart images (CNN-BI) to predict stock returns (</w:t>
-      </w:r>
-      <w:proofErr w:type="spellStart"/>
-      <w:r>
-        <w:rPr>
-          <w:lang w:val="en-US"/>
-        </w:rPr>
-        <w:t>Ozbayoglu</w:t>
-      </w:r>
-      <w:proofErr w:type="spellEnd"/>
-      <w:r>
-        <w:rPr>
-          <w:lang w:val="en-US"/>
-        </w:rPr>
-        <w:t xml:space="preserve"> &amp; </w:t>
-      </w:r>
-      <w:proofErr w:type="spellStart"/>
-      <w:r>
-        <w:rPr>
-          <w:lang w:val="en-US"/>
-        </w:rPr>
-        <w:t>Sezer</w:t>
-      </w:r>
-      <w:proofErr w:type="spellEnd"/>
-      <w:r>
-        <w:rPr>
-          <w:lang w:val="en-US"/>
-        </w:rPr>
-        <w:t>, 2019).</w:t>
+        <w:t xml:space="preserve">. In essence, factors are common sources of risks (&amp; returns) among different stocks. Fama &amp; French defined the de facto baseline factor model by identifying 5 different factors (Fama &amp; French, 2015). They identified the following 5 factors: market returns, size, value, profitability &amp; investment patterns. </w:t>
+      </w:r>
+    </w:p>
+    <w:p>
+      <w:pPr>
+        <w:jc w:val="both"/>
+        <w:rPr>
+          <w:lang w:val="en-US"/>
+        </w:rPr>
+      </w:pPr>
+      <w:r>
+        <w:rPr>
+          <w:lang w:val="en-US"/>
+        </w:rPr>
+        <w:t>Looking for new sources of stock predictions, researchers have turned to analysing stock chart images using machine learning. Jin &amp; Kwon investigate the impact of chart image characteristics on stock price returns using CNNs (Jin &amp; Kwon, 2021).</w:t>
+      </w:r>
+      <w:r>
+        <w:rPr>
+          <w:lang w:val="en-US"/>
+        </w:rPr>
+        <w:t xml:space="preserve"> Ozbayoglu &amp; Sezer also investigate the potential of using CNN models on bar chart images (CNN-BI) to predict stock returns (Ozbayoglu &amp; Sezer, 2019).</w:t>
       </w:r>
     </w:p>
     <w:p>
@@ -740,19 +598,11 @@
           <w:lang w:val="en-US"/>
         </w:rPr>
       </w:pPr>
-      <w:proofErr w:type="spellStart"/>
-      <w:r>
-        <w:rPr>
-          <w:lang w:val="en-US"/>
-        </w:rPr>
-        <w:t>Gramian</w:t>
-      </w:r>
-      <w:proofErr w:type="spellEnd"/>
-      <w:r>
-        <w:rPr>
-          <w:lang w:val="en-US"/>
-        </w:rPr>
-        <w:t xml:space="preserve"> Angular Difference field plot of historical prices</w:t>
+      <w:r>
+        <w:rPr>
+          <w:lang w:val="en-US"/>
+        </w:rPr>
+        <w:t>Gramian Angular Difference field plot of historical prices</w:t>
       </w:r>
     </w:p>
     <w:p>
@@ -903,7 +753,6 @@
           <w:lang w:val="en-US"/>
         </w:rPr>
       </w:pPr>
-      <w:proofErr w:type="spellStart"/>
       <w:r>
         <w:rPr>
           <w:b/>
@@ -912,7 +761,6 @@
         </w:rPr>
         <w:t>asset_file</w:t>
       </w:r>
-      <w:proofErr w:type="spellEnd"/>
       <w:r>
         <w:rPr>
           <w:lang w:val="en-US"/>
@@ -945,21 +793,7 @@
         <w:rPr>
           <w:lang w:val="en-US"/>
         </w:rPr>
-        <w:t xml:space="preserve">: a </w:t>
-      </w:r>
-      <w:proofErr w:type="spellStart"/>
-      <w:r>
-        <w:rPr>
-          <w:lang w:val="en-US"/>
-        </w:rPr>
-        <w:t>boolean</w:t>
-      </w:r>
-      <w:proofErr w:type="spellEnd"/>
-      <w:r>
-        <w:rPr>
-          <w:lang w:val="en-US"/>
-        </w:rPr>
-        <w:t xml:space="preserve"> indicator that is 1 if this observation comes from a stock or 0 if it comes from an ETF </w:t>
+        <w:t xml:space="preserve">: a boolean indicator that is 1 if this observation comes from a stock or 0 if it comes from an ETF </w:t>
       </w:r>
     </w:p>
     <w:p>
@@ -1155,21 +989,7 @@
         <w:rPr>
           <w:lang w:val="en-US"/>
         </w:rPr>
-        <w:t>: the name of the .</w:t>
-      </w:r>
-      <w:proofErr w:type="spellStart"/>
-      <w:r>
-        <w:rPr>
-          <w:lang w:val="en-US"/>
-        </w:rPr>
-        <w:t>png</w:t>
-      </w:r>
-      <w:proofErr w:type="spellEnd"/>
-      <w:r>
-        <w:rPr>
-          <w:lang w:val="en-US"/>
-        </w:rPr>
-        <w:t xml:space="preserve"> file containing a GADF chart of the asset price in the previous calendar month (lagged by one day to omit look-ahead bias) </w:t>
+        <w:t xml:space="preserve">: the name of the .png file containing a GADF chart of the asset price in the previous calendar month (lagged by one day to omit look-ahead bias) </w:t>
       </w:r>
     </w:p>
     <w:p>
@@ -1198,21 +1018,7 @@
         <w:rPr>
           <w:lang w:val="en-US"/>
         </w:rPr>
-        <w:t>: the name of the .</w:t>
-      </w:r>
-      <w:proofErr w:type="spellStart"/>
-      <w:r>
-        <w:rPr>
-          <w:lang w:val="en-US"/>
-        </w:rPr>
-        <w:t>png</w:t>
-      </w:r>
-      <w:proofErr w:type="spellEnd"/>
-      <w:r>
-        <w:rPr>
-          <w:lang w:val="en-US"/>
-        </w:rPr>
-        <w:t xml:space="preserve"> file containing a GADF chart of the asset price in the previous 6 calendar months (lagged by one day to omit look-ahead bias) </w:t>
+        <w:t xml:space="preserve">: the name of the .png file containing a GADF chart of the asset price in the previous 6 calendar months (lagged by one day to omit look-ahead bias) </w:t>
       </w:r>
     </w:p>
     <w:p>
@@ -1240,21 +1046,7 @@
         <w:rPr>
           <w:lang w:val="en-US"/>
         </w:rPr>
-        <w:t>: the name of the .</w:t>
-      </w:r>
-      <w:proofErr w:type="spellStart"/>
-      <w:r>
-        <w:rPr>
-          <w:lang w:val="en-US"/>
-        </w:rPr>
-        <w:t>png</w:t>
-      </w:r>
-      <w:proofErr w:type="spellEnd"/>
-      <w:r>
-        <w:rPr>
-          <w:lang w:val="en-US"/>
-        </w:rPr>
-        <w:t xml:space="preserve"> file containing a GADF chart of the asset price in the previous 12 calendar months (lagged by one day to omit look-ahead bias) </w:t>
+        <w:t xml:space="preserve">: the name of the .png file containing a GADF chart of the asset price in the previous 12 calendar months (lagged by one day to omit look-ahead bias) </w:t>
       </w:r>
     </w:p>
     <w:p>
@@ -1282,21 +1074,7 @@
         <w:rPr>
           <w:lang w:val="en-US"/>
         </w:rPr>
-        <w:t>: the name of the .</w:t>
-      </w:r>
-      <w:proofErr w:type="spellStart"/>
-      <w:r>
-        <w:rPr>
-          <w:lang w:val="en-US"/>
-        </w:rPr>
-        <w:t>png</w:t>
-      </w:r>
-      <w:proofErr w:type="spellEnd"/>
-      <w:r>
-        <w:rPr>
-          <w:lang w:val="en-US"/>
-        </w:rPr>
-        <w:t xml:space="preserve"> file containing an area chart of the asset price in the previous calendar month (lagged by one day to omit look-ahead bias) </w:t>
+        <w:t xml:space="preserve">: the name of the .png file containing an area chart of the asset price in the previous calendar month (lagged by one day to omit look-ahead bias) </w:t>
       </w:r>
     </w:p>
     <w:p>
@@ -1324,21 +1102,7 @@
         <w:rPr>
           <w:lang w:val="en-US"/>
         </w:rPr>
-        <w:t>: the name of the .</w:t>
-      </w:r>
-      <w:proofErr w:type="spellStart"/>
-      <w:r>
-        <w:rPr>
-          <w:lang w:val="en-US"/>
-        </w:rPr>
-        <w:t>png</w:t>
-      </w:r>
-      <w:proofErr w:type="spellEnd"/>
-      <w:r>
-        <w:rPr>
-          <w:lang w:val="en-US"/>
-        </w:rPr>
-        <w:t xml:space="preserve"> file containing an area chart of the asset price in the previous 6 calendar months (lagged by one day to omit look-ahead bias) </w:t>
+        <w:t xml:space="preserve">: the name of the .png file containing an area chart of the asset price in the previous 6 calendar months (lagged by one day to omit look-ahead bias) </w:t>
       </w:r>
     </w:p>
     <w:p>
@@ -1366,21 +1130,7 @@
         <w:rPr>
           <w:lang w:val="en-US"/>
         </w:rPr>
-        <w:t>: the name of the .</w:t>
-      </w:r>
-      <w:proofErr w:type="spellStart"/>
-      <w:r>
-        <w:rPr>
-          <w:lang w:val="en-US"/>
-        </w:rPr>
-        <w:t>png</w:t>
-      </w:r>
-      <w:proofErr w:type="spellEnd"/>
-      <w:r>
-        <w:rPr>
-          <w:lang w:val="en-US"/>
-        </w:rPr>
-        <w:t xml:space="preserve"> file containing an area chart of the asset price in the previous 12 calendar months (lagged by one day to omit look-ahead bias) </w:t>
+        <w:t xml:space="preserve">: the name of the .png file containing an area chart of the asset price in the previous 12 calendar months (lagged by one day to omit look-ahead bias) </w:t>
       </w:r>
     </w:p>
     <w:p>
@@ -1449,21 +1199,7 @@
         <w:rPr>
           <w:lang w:val="en-US"/>
         </w:rPr>
-        <w:t xml:space="preserve">Two types of images representing the stock price time-series are present in this dataset. First is a </w:t>
-      </w:r>
-      <w:proofErr w:type="spellStart"/>
-      <w:r>
-        <w:rPr>
-          <w:lang w:val="en-US"/>
-        </w:rPr>
-        <w:t>Gramian</w:t>
-      </w:r>
-      <w:proofErr w:type="spellEnd"/>
-      <w:r>
-        <w:rPr>
-          <w:lang w:val="en-US"/>
-        </w:rPr>
-        <w:t xml:space="preserve"> Angular Difference Field</w:t>
+        <w:t>Two types of images representing the stock price time-series are present in this dataset. First is a Gramian Angular Difference Field</w:t>
       </w:r>
       <w:r>
         <w:rPr>
@@ -1481,63 +1217,7 @@
         <w:rPr>
           <w:lang w:val="en-US"/>
         </w:rPr>
-        <w:t xml:space="preserve">. For similar images (bar charts), </w:t>
-      </w:r>
-      <w:proofErr w:type="spellStart"/>
-      <w:r>
-        <w:rPr>
-          <w:lang w:val="en-US"/>
-        </w:rPr>
-        <w:t>Ozbayoglu</w:t>
-      </w:r>
-      <w:proofErr w:type="spellEnd"/>
-      <w:r>
-        <w:rPr>
-          <w:lang w:val="en-US"/>
-        </w:rPr>
-        <w:t xml:space="preserve"> &amp; </w:t>
-      </w:r>
-      <w:proofErr w:type="spellStart"/>
-      <w:r>
-        <w:rPr>
-          <w:lang w:val="en-US"/>
-        </w:rPr>
-        <w:t>Sezer</w:t>
-      </w:r>
-      <w:proofErr w:type="spellEnd"/>
-      <w:r>
-        <w:rPr>
-          <w:lang w:val="en-US"/>
-        </w:rPr>
-        <w:t xml:space="preserve"> have already shown that a CNN model trained on these images has some predictive power in predicting future stock returns (</w:t>
-      </w:r>
-      <w:proofErr w:type="spellStart"/>
-      <w:r>
-        <w:rPr>
-          <w:lang w:val="en-US"/>
-        </w:rPr>
-        <w:t>Ozbayoglu</w:t>
-      </w:r>
-      <w:proofErr w:type="spellEnd"/>
-      <w:r>
-        <w:rPr>
-          <w:lang w:val="en-US"/>
-        </w:rPr>
-        <w:t xml:space="preserve"> &amp; </w:t>
-      </w:r>
-      <w:proofErr w:type="spellStart"/>
-      <w:r>
-        <w:rPr>
-          <w:lang w:val="en-US"/>
-        </w:rPr>
-        <w:t>Sezer</w:t>
-      </w:r>
-      <w:proofErr w:type="spellEnd"/>
-      <w:r>
-        <w:rPr>
-          <w:lang w:val="en-US"/>
-        </w:rPr>
-        <w:t>, 2019). They used a 30-day lookback window, but their stock universe was rather small and limited to only the Dow 30. This is in contrast with the dataset used for this project which covers the entire US stock market.</w:t>
+        <w:t>. For similar images (bar charts), Ozbayoglu &amp; Sezer have already shown that a CNN model trained on these images has some predictive power in predicting future stock returns (Ozbayoglu &amp; Sezer, 2019). They used a 30-day lookback window, but their stock universe was rather small and limited to only the Dow 30. This is in contrast with the dataset used for this project which covers the entire US stock market.</w:t>
       </w:r>
     </w:p>
     <w:p>
@@ -1704,21 +1384,7 @@
         <w:rPr>
           <w:lang w:val="en-US"/>
         </w:rPr>
-        <w:t xml:space="preserve"> </w:t>
-      </w:r>
-      <w:proofErr w:type="spellStart"/>
-      <w:r>
-        <w:rPr>
-          <w:lang w:val="en-US"/>
-        </w:rPr>
-        <w:t>Gramian</w:t>
-      </w:r>
-      <w:proofErr w:type="spellEnd"/>
-      <w:r>
-        <w:rPr>
-          <w:lang w:val="en-US"/>
-        </w:rPr>
-        <w:t xml:space="preserve"> Angular Difference Field (left) and Area Chart (right) of the same stock price history over a </w:t>
+        <w:t xml:space="preserve"> Gramian Angular Difference Field (left) and Area Chart (right) of the same stock price history over a </w:t>
       </w:r>
       <w:r>
         <w:rPr>
@@ -2520,63 +2186,7 @@
           <w:lang w:val="en-US"/>
         </w:rPr>
         <w:lastRenderedPageBreak/>
-        <w:t xml:space="preserve">The CNNs used for the image classification are based on the model from </w:t>
-      </w:r>
-      <w:proofErr w:type="spellStart"/>
-      <w:r>
-        <w:rPr>
-          <w:lang w:val="en-US"/>
-        </w:rPr>
-        <w:t>Ozbayoglu</w:t>
-      </w:r>
-      <w:proofErr w:type="spellEnd"/>
-      <w:r>
-        <w:rPr>
-          <w:lang w:val="en-US"/>
-        </w:rPr>
-        <w:t xml:space="preserve"> &amp; </w:t>
-      </w:r>
-      <w:proofErr w:type="spellStart"/>
-      <w:r>
-        <w:rPr>
-          <w:lang w:val="en-US"/>
-        </w:rPr>
-        <w:t>Sezer</w:t>
-      </w:r>
-      <w:proofErr w:type="spellEnd"/>
-      <w:r>
-        <w:rPr>
-          <w:lang w:val="en-US"/>
-        </w:rPr>
-        <w:t xml:space="preserve"> (</w:t>
-      </w:r>
-      <w:proofErr w:type="spellStart"/>
-      <w:r>
-        <w:rPr>
-          <w:lang w:val="en-US"/>
-        </w:rPr>
-        <w:t>Ozbayoglu</w:t>
-      </w:r>
-      <w:proofErr w:type="spellEnd"/>
-      <w:r>
-        <w:rPr>
-          <w:lang w:val="en-US"/>
-        </w:rPr>
-        <w:t xml:space="preserve"> &amp; </w:t>
-      </w:r>
-      <w:proofErr w:type="spellStart"/>
-      <w:r>
-        <w:rPr>
-          <w:lang w:val="en-US"/>
-        </w:rPr>
-        <w:t>Sezer</w:t>
-      </w:r>
-      <w:proofErr w:type="spellEnd"/>
-      <w:r>
-        <w:rPr>
-          <w:lang w:val="en-US"/>
-        </w:rPr>
-        <w:t>, 2019). An overview of the entire model will be provided below in the implementation section of the methodology.</w:t>
+        <w:t>The CNNs used for the image classification are based on the model from Ozbayoglu &amp; Sezer (Ozbayoglu &amp; Sezer, 2019). An overview of the entire model will be provided below in the implementation section of the methodology.</w:t>
       </w:r>
     </w:p>
     <w:p>
@@ -3010,24 +2620,14 @@
       <w:r>
         <w:t xml:space="preserve">Table </w:t>
       </w:r>
-      <w:r>
-        <w:fldChar w:fldCharType="begin"/>
-      </w:r>
-      <w:r>
-        <w:instrText xml:space="preserve"> SEQ Table \* ARABIC </w:instrText>
-      </w:r>
-      <w:r>
-        <w:fldChar w:fldCharType="separate"/>
-      </w:r>
-      <w:r>
-        <w:rPr>
-          <w:noProof/>
-        </w:rPr>
-        <w:t>2</w:t>
-      </w:r>
-      <w:r>
-        <w:fldChar w:fldCharType="end"/>
-      </w:r>
+      <w:fldSimple w:instr=" SEQ Table \* ARABIC ">
+        <w:r>
+          <w:rPr>
+            <w:noProof/>
+          </w:rPr>
+          <w:t>2</w:t>
+        </w:r>
+      </w:fldSimple>
       <w:r>
         <w:t xml:space="preserve"> Benchmark performance metrics</w:t>
       </w:r>
@@ -3331,36 +2931,14 @@
         <w:rPr>
           <w:lang w:val="en-US"/>
         </w:rPr>
-        <w:t>finetuned using the “</w:t>
-      </w:r>
-      <w:proofErr w:type="spellStart"/>
-      <w:r>
-        <w:rPr>
-          <w:lang w:val="en-US"/>
-        </w:rPr>
-        <w:t>optuna</w:t>
-      </w:r>
-      <w:proofErr w:type="spellEnd"/>
-      <w:r>
-        <w:rPr>
-          <w:lang w:val="en-US"/>
-        </w:rPr>
-        <w:t>” package</w:t>
-      </w:r>
-      <w:r>
-        <w:rPr>
-          <w:lang w:val="en-US"/>
-        </w:rPr>
-        <w:t xml:space="preserve"> and </w:t>
-      </w:r>
-      <w:proofErr w:type="spellStart"/>
-      <w:r>
-        <w:rPr>
-          <w:lang w:val="en-US"/>
-        </w:rPr>
-        <w:t>Pytorch</w:t>
-      </w:r>
-      <w:proofErr w:type="spellEnd"/>
+        <w:t>finetuned using the “optuna” package</w:t>
+      </w:r>
+      <w:r>
+        <w:rPr>
+          <w:lang w:val="en-US"/>
+        </w:rPr>
+        <w:t xml:space="preserve"> and Pytorch</w:t>
+      </w:r>
       <w:r>
         <w:rPr>
           <w:lang w:val="en-US"/>
@@ -3476,63 +3054,7 @@
         <w:rPr>
           <w:lang w:val="en-US"/>
         </w:rPr>
-        <w:t xml:space="preserve">The structure of both models is equal, with the one exception that the model trained on area chart images only uses 1 input channel (greyscale), while the model trained on GADF images uses 3 input images (RGB). The structure of the models is inspired by </w:t>
-      </w:r>
-      <w:proofErr w:type="spellStart"/>
-      <w:r>
-        <w:rPr>
-          <w:lang w:val="en-US"/>
-        </w:rPr>
-        <w:t>Ozbayoglu</w:t>
-      </w:r>
-      <w:proofErr w:type="spellEnd"/>
-      <w:r>
-        <w:rPr>
-          <w:lang w:val="en-US"/>
-        </w:rPr>
-        <w:t xml:space="preserve"> &amp; </w:t>
-      </w:r>
-      <w:proofErr w:type="spellStart"/>
-      <w:r>
-        <w:rPr>
-          <w:lang w:val="en-US"/>
-        </w:rPr>
-        <w:t>Sezer</w:t>
-      </w:r>
-      <w:proofErr w:type="spellEnd"/>
-      <w:r>
-        <w:rPr>
-          <w:lang w:val="en-US"/>
-        </w:rPr>
-        <w:t xml:space="preserve"> (</w:t>
-      </w:r>
-      <w:proofErr w:type="spellStart"/>
-      <w:r>
-        <w:rPr>
-          <w:lang w:val="en-US"/>
-        </w:rPr>
-        <w:t>Ozbayoglu</w:t>
-      </w:r>
-      <w:proofErr w:type="spellEnd"/>
-      <w:r>
-        <w:rPr>
-          <w:lang w:val="en-US"/>
-        </w:rPr>
-        <w:t xml:space="preserve"> &amp; </w:t>
-      </w:r>
-      <w:proofErr w:type="spellStart"/>
-      <w:r>
-        <w:rPr>
-          <w:lang w:val="en-US"/>
-        </w:rPr>
-        <w:t>Sezer</w:t>
-      </w:r>
-      <w:proofErr w:type="spellEnd"/>
-      <w:r>
-        <w:rPr>
-          <w:lang w:val="en-US"/>
-        </w:rPr>
-        <w:t>, 2019) and can be seen in the image below.</w:t>
+        <w:t>The structure of both models is equal, with the one exception that the model trained on area chart images only uses 1 input channel (greyscale), while the model trained on GADF images uses 3 input images (RGB). The structure of the models is inspired by Ozbayoglu &amp; Sezer (Ozbayoglu &amp; Sezer, 2019) and can be seen in the image below.</w:t>
       </w:r>
     </w:p>
     <w:p>
@@ -3558,21 +3080,7 @@
         <w:rPr>
           <w:lang w:val="en-US"/>
         </w:rPr>
-        <w:t xml:space="preserve">, the CNN model consists of 3 parts. First, there is the input image which is a 30x30 pixel image. Next, there is a convolutional structure consisting of two convolutional layers, followed by one max pooling layer (to compress the output information). Finally, there is a fully connected linear structure consisting of 2 dropout layers (to reduce overfitting) and 2 linear layers. Throughout the entire structure, </w:t>
-      </w:r>
-      <w:proofErr w:type="spellStart"/>
-      <w:r>
-        <w:rPr>
-          <w:lang w:val="en-US"/>
-        </w:rPr>
-        <w:t>ReLu</w:t>
-      </w:r>
-      <w:proofErr w:type="spellEnd"/>
-      <w:r>
-        <w:rPr>
-          <w:lang w:val="en-US"/>
-        </w:rPr>
-        <w:t xml:space="preserve"> activation is used as the activation function given its attractive properties.</w:t>
+        <w:t>, the CNN model consists of 3 parts. First, there is the input image which is a 30x30 pixel image. Next, there is a convolutional structure consisting of two convolutional layers, followed by one max pooling layer (to compress the output information). Finally, there is a fully connected linear structure consisting of 2 dropout layers (to reduce overfitting) and 2 linear layers. Throughout the entire structure, ReLu activation is used as the activation function given its attractive properties.</w:t>
       </w:r>
     </w:p>
     <w:p>
@@ -3692,63 +3200,7 @@
         <w:rPr>
           <w:lang w:val="en-US"/>
         </w:rPr>
-        <w:t xml:space="preserve">The CNN models are largely in line with the model suggested by </w:t>
-      </w:r>
-      <w:proofErr w:type="spellStart"/>
-      <w:r>
-        <w:rPr>
-          <w:lang w:val="en-US"/>
-        </w:rPr>
-        <w:t>Ozbayoglu</w:t>
-      </w:r>
-      <w:proofErr w:type="spellEnd"/>
-      <w:r>
-        <w:rPr>
-          <w:lang w:val="en-US"/>
-        </w:rPr>
-        <w:t xml:space="preserve"> &amp; </w:t>
-      </w:r>
-      <w:proofErr w:type="spellStart"/>
-      <w:r>
-        <w:rPr>
-          <w:lang w:val="en-US"/>
-        </w:rPr>
-        <w:t>Sezer</w:t>
-      </w:r>
-      <w:proofErr w:type="spellEnd"/>
-      <w:r>
-        <w:rPr>
-          <w:lang w:val="en-US"/>
-        </w:rPr>
-        <w:t xml:space="preserve"> (</w:t>
-      </w:r>
-      <w:proofErr w:type="spellStart"/>
-      <w:r>
-        <w:rPr>
-          <w:lang w:val="en-US"/>
-        </w:rPr>
-        <w:t>Ozbayoglu</w:t>
-      </w:r>
-      <w:proofErr w:type="spellEnd"/>
-      <w:r>
-        <w:rPr>
-          <w:lang w:val="en-US"/>
-        </w:rPr>
-        <w:t xml:space="preserve"> &amp; </w:t>
-      </w:r>
-      <w:proofErr w:type="spellStart"/>
-      <w:r>
-        <w:rPr>
-          <w:lang w:val="en-US"/>
-        </w:rPr>
-        <w:t>Sezer</w:t>
-      </w:r>
-      <w:proofErr w:type="spellEnd"/>
-      <w:r>
-        <w:rPr>
-          <w:lang w:val="en-US"/>
-        </w:rPr>
-        <w:t xml:space="preserve">, 2019). </w:t>
+        <w:t xml:space="preserve">The CNN models are largely in line with the model suggested by Ozbayoglu &amp; Sezer (Ozbayoglu &amp; Sezer, 2019). </w:t>
       </w:r>
       <w:r>
         <w:rPr>
@@ -3772,43 +3224,52 @@
       </w:r>
       <w:r>
         <w:rPr>
+          <w:lang w:val="en-US"/>
+        </w:rPr>
+        <w:t>42.64%.</w:t>
+      </w:r>
+      <w:r>
+        <w:rPr>
           <w:color w:val="FF0000"/>
           <w:lang w:val="en-US"/>
         </w:rPr>
-        <w:t xml:space="preserve">46.99%. </w:t>
-      </w:r>
-      <w:r>
-        <w:rPr>
-          <w:lang w:val="en-US"/>
-        </w:rPr>
-        <w:t xml:space="preserve">The hyperparameter optimization suggests that smaller learning rates in combination with larger epochs and batch sizes are more optimal for this problem. Further improvements were made by training the model on </w:t>
-      </w:r>
-      <w:proofErr w:type="spellStart"/>
-      <w:r>
-        <w:rPr>
-          <w:lang w:val="en-US"/>
-        </w:rPr>
-        <w:t>Gramian</w:t>
-      </w:r>
-      <w:proofErr w:type="spellEnd"/>
-      <w:r>
-        <w:rPr>
-          <w:lang w:val="en-US"/>
-        </w:rPr>
-        <w:t xml:space="preserve"> Angular Difference Field plots rather than on area charts, leading to an accuracy of </w:t>
-      </w:r>
-      <w:r>
-        <w:rPr>
-          <w:color w:val="FF0000"/>
-          <w:lang w:val="en-US"/>
-        </w:rPr>
-        <w:t xml:space="preserve">78.97% </w:t>
-      </w:r>
-      <w:r>
-        <w:rPr>
-          <w:lang w:val="en-US"/>
-        </w:rPr>
-        <w:t>on the validation set. This suggests that the GADF plots are able to represent more valuable information even though both images have the same size (30x30 pixels).</w:t>
+        <w:t xml:space="preserve"> </w:t>
+      </w:r>
+      <w:r>
+        <w:rPr>
+          <w:lang w:val="en-US"/>
+        </w:rPr>
+        <w:t xml:space="preserve">The hyperparameter optimization suggests that smaller learning rates in combination with larger epochs and batch sizes are more optimal for this problem. </w:t>
+      </w:r>
+      <w:r>
+        <w:rPr>
+          <w:lang w:val="en-US"/>
+        </w:rPr>
+        <w:t>T</w:t>
+      </w:r>
+      <w:r>
+        <w:rPr>
+          <w:lang w:val="en-US"/>
+        </w:rPr>
+        <w:t>raining the model on Gramian Angular Difference Field plots rather than on area charts,</w:t>
+      </w:r>
+      <w:r>
+        <w:rPr>
+          <w:lang w:val="en-US"/>
+        </w:rPr>
+        <w:t xml:space="preserve"> failed to produce any improvements to the model.</w:t>
+      </w:r>
+      <w:r>
+        <w:rPr>
+          <w:lang w:val="en-US"/>
+        </w:rPr>
+        <w:t xml:space="preserve"> The accuracy decreased to 37.99%.</w:t>
+      </w:r>
+      <w:r>
+        <w:rPr>
+          <w:lang w:val="en-US"/>
+        </w:rPr>
+        <w:t xml:space="preserve"> This suggests that (at least when using the same model structure), the GADF images do not add any value.</w:t>
       </w:r>
     </w:p>
     <w:p>
@@ -3849,29 +3310,2715 @@
       <w:pPr>
         <w:jc w:val="both"/>
         <w:rPr>
+          <w:lang w:val="en-US"/>
+        </w:rPr>
+      </w:pPr>
+      <w:r>
+        <w:rPr>
+          <w:lang w:val="en-US"/>
+        </w:rPr>
+        <w:t>The two trained models will be evaluated separately. First, the model trained on area charts will be analyzed and second, the model trained on GADF images will be analyzed.</w:t>
+      </w:r>
+    </w:p>
+    <w:p>
+      <w:pPr>
+        <w:jc w:val="both"/>
+        <w:rPr>
+          <w:lang w:val="en-US"/>
+        </w:rPr>
+      </w:pPr>
+      <w:r>
+        <w:rPr>
+          <w:lang w:val="en-US"/>
+        </w:rPr>
+        <w:t>The model</w:t>
+      </w:r>
+      <w:r>
+        <w:rPr>
+          <w:lang w:val="en-US"/>
+        </w:rPr>
+        <w:t>s</w:t>
+      </w:r>
+      <w:r>
+        <w:rPr>
+          <w:lang w:val="en-US"/>
+        </w:rPr>
+        <w:t xml:space="preserve"> w</w:t>
+      </w:r>
+      <w:r>
+        <w:rPr>
+          <w:lang w:val="en-US"/>
+        </w:rPr>
+        <w:t>ere</w:t>
+      </w:r>
+      <w:r>
+        <w:rPr>
+          <w:lang w:val="en-US"/>
+        </w:rPr>
+        <w:t xml:space="preserve"> trained on a training dataset which contained 70% of the data, the hyperparameter tuning took place using a validation dataset which contained 15% of the data, and the final evaluation took place using a test dataset which contained the remaining 15% of the data.</w:t>
+      </w:r>
+    </w:p>
+    <w:p>
+      <w:pPr>
+        <w:jc w:val="both"/>
+        <w:rPr>
+          <w:lang w:val="en-US"/>
+        </w:rPr>
+      </w:pPr>
+      <w:r>
+        <w:rPr>
+          <w:lang w:val="en-US"/>
+        </w:rPr>
+        <w:t>The area chart model used the following hyperparameters:</w:t>
+      </w:r>
+    </w:p>
+    <w:p>
+      <w:pPr>
+        <w:spacing w:after="0"/>
+        <w:jc w:val="both"/>
+        <w:rPr>
+          <w:rFonts w:ascii="Courier New" w:hAnsi="Courier New" w:cs="Courier New"/>
+          <w:lang w:val="en-US"/>
+        </w:rPr>
+      </w:pPr>
+      <w:r>
+        <w:rPr>
+          <w:rFonts w:ascii="Courier New" w:hAnsi="Courier New" w:cs="Courier New"/>
+          <w:lang w:val="en-US"/>
+        </w:rPr>
+        <w:t>params = {</w:t>
+      </w:r>
+    </w:p>
+    <w:p>
+      <w:pPr>
+        <w:spacing w:after="0"/>
+        <w:jc w:val="both"/>
+        <w:rPr>
+          <w:rFonts w:ascii="Courier New" w:hAnsi="Courier New" w:cs="Courier New"/>
+          <w:lang w:val="en-US"/>
+        </w:rPr>
+      </w:pPr>
+      <w:r>
+        <w:rPr>
+          <w:rFonts w:ascii="Courier New" w:hAnsi="Courier New" w:cs="Courier New"/>
+          <w:lang w:val="en-US"/>
+        </w:rPr>
+        <w:t xml:space="preserve">    "learning_rate": 0.00048304275749704115,</w:t>
+      </w:r>
+    </w:p>
+    <w:p>
+      <w:pPr>
+        <w:spacing w:after="0"/>
+        <w:jc w:val="both"/>
+        <w:rPr>
+          <w:rFonts w:ascii="Courier New" w:hAnsi="Courier New" w:cs="Courier New"/>
+          <w:lang w:val="en-US"/>
+        </w:rPr>
+      </w:pPr>
+      <w:r>
+        <w:rPr>
+          <w:rFonts w:ascii="Courier New" w:hAnsi="Courier New" w:cs="Courier New"/>
+          <w:lang w:val="en-US"/>
+        </w:rPr>
+        <w:t xml:space="preserve">    "epochs": 67,</w:t>
+      </w:r>
+    </w:p>
+    <w:p>
+      <w:pPr>
+        <w:spacing w:after="0"/>
+        <w:jc w:val="both"/>
+        <w:rPr>
+          <w:rFonts w:ascii="Courier New" w:hAnsi="Courier New" w:cs="Courier New"/>
+          <w:lang w:val="en-US"/>
+        </w:rPr>
+      </w:pPr>
+      <w:r>
+        <w:rPr>
+          <w:rFonts w:ascii="Courier New" w:hAnsi="Courier New" w:cs="Courier New"/>
+          <w:lang w:val="en-US"/>
+        </w:rPr>
+        <w:t xml:space="preserve">    "batch_size": 657</w:t>
+      </w:r>
+    </w:p>
+    <w:p>
+      <w:pPr>
+        <w:jc w:val="both"/>
+        <w:rPr>
+          <w:rFonts w:ascii="Courier New" w:hAnsi="Courier New" w:cs="Courier New"/>
+          <w:lang w:val="en-US"/>
+        </w:rPr>
+      </w:pPr>
+      <w:r>
+        <w:rPr>
+          <w:rFonts w:ascii="Courier New" w:hAnsi="Courier New" w:cs="Courier New"/>
+          <w:lang w:val="en-US"/>
+        </w:rPr>
+        <w:t>}</w:t>
+      </w:r>
+    </w:p>
+    <w:p>
+      <w:pPr>
+        <w:jc w:val="both"/>
+        <w:rPr>
+          <w:lang w:val="en-US"/>
+        </w:rPr>
+      </w:pPr>
+      <w:r>
+        <w:rPr>
+          <w:lang w:val="en-US"/>
+        </w:rPr>
+        <w:t>The area chart model has an accuracy on the test set of 42.64%. This is higher than a random allocation, but also not too far from it. The precision and recall metrics can be seen in the table below.</w:t>
+      </w:r>
+    </w:p>
+    <w:tbl>
+      <w:tblPr>
+        <w:tblStyle w:val="TableGrid"/>
+        <w:tblW w:w="0" w:type="auto"/>
+        <w:tblLook w:val="04A0" w:firstRow="1" w:lastRow="0" w:firstColumn="1" w:lastColumn="0" w:noHBand="0" w:noVBand="1"/>
+      </w:tblPr>
+      <w:tblGrid>
+        <w:gridCol w:w="3020"/>
+        <w:gridCol w:w="3021"/>
+        <w:gridCol w:w="3021"/>
+      </w:tblGrid>
+      <w:tr>
+        <w:tc>
+          <w:tcPr>
+            <w:tcW w:w="3020" w:type="dxa"/>
+          </w:tcPr>
+          <w:p>
+            <w:pPr>
+              <w:jc w:val="both"/>
+              <w:rPr>
+                <w:b/>
+                <w:bCs/>
+                <w:color w:val="000000" w:themeColor="text1"/>
+                <w:lang w:val="en-US"/>
+              </w:rPr>
+            </w:pPr>
+            <w:r>
+              <w:rPr>
+                <w:b/>
+                <w:bCs/>
+                <w:color w:val="000000" w:themeColor="text1"/>
+                <w:lang w:val="en-US"/>
+              </w:rPr>
+              <w:t>Label</w:t>
+            </w:r>
+          </w:p>
+        </w:tc>
+        <w:tc>
+          <w:tcPr>
+            <w:tcW w:w="3021" w:type="dxa"/>
+          </w:tcPr>
+          <w:p>
+            <w:pPr>
+              <w:jc w:val="both"/>
+              <w:rPr>
+                <w:b/>
+                <w:bCs/>
+                <w:color w:val="000000" w:themeColor="text1"/>
+                <w:lang w:val="en-US"/>
+              </w:rPr>
+            </w:pPr>
+            <w:r>
+              <w:rPr>
+                <w:b/>
+                <w:bCs/>
+                <w:color w:val="000000" w:themeColor="text1"/>
+                <w:lang w:val="en-US"/>
+              </w:rPr>
+              <w:t>Precision</w:t>
+            </w:r>
+          </w:p>
+        </w:tc>
+        <w:tc>
+          <w:tcPr>
+            <w:tcW w:w="3021" w:type="dxa"/>
+          </w:tcPr>
+          <w:p>
+            <w:pPr>
+              <w:jc w:val="both"/>
+              <w:rPr>
+                <w:b/>
+                <w:bCs/>
+                <w:color w:val="000000" w:themeColor="text1"/>
+                <w:lang w:val="en-US"/>
+              </w:rPr>
+            </w:pPr>
+            <w:r>
+              <w:rPr>
+                <w:b/>
+                <w:bCs/>
+                <w:color w:val="000000" w:themeColor="text1"/>
+                <w:lang w:val="en-US"/>
+              </w:rPr>
+              <w:t>Recall</w:t>
+            </w:r>
+          </w:p>
+        </w:tc>
+      </w:tr>
+      <w:tr>
+        <w:tc>
+          <w:tcPr>
+            <w:tcW w:w="3020" w:type="dxa"/>
+          </w:tcPr>
+          <w:p>
+            <w:pPr>
+              <w:jc w:val="both"/>
+              <w:rPr>
+                <w:color w:val="000000" w:themeColor="text1"/>
+                <w:lang w:val="en-US"/>
+              </w:rPr>
+            </w:pPr>
+            <w:r>
+              <w:rPr>
+                <w:color w:val="000000" w:themeColor="text1"/>
+                <w:lang w:val="en-US"/>
+              </w:rPr>
+              <w:t>Negative Returns</w:t>
+            </w:r>
+          </w:p>
+        </w:tc>
+        <w:tc>
+          <w:tcPr>
+            <w:tcW w:w="3021" w:type="dxa"/>
+          </w:tcPr>
+          <w:p>
+            <w:pPr>
+              <w:jc w:val="both"/>
+              <w:rPr>
+                <w:color w:val="000000" w:themeColor="text1"/>
+                <w:lang w:val="en-US"/>
+              </w:rPr>
+            </w:pPr>
+            <w:r>
+              <w:rPr>
+                <w:color w:val="000000" w:themeColor="text1"/>
+                <w:lang w:val="en-US"/>
+              </w:rPr>
+              <w:t>39.81</w:t>
+            </w:r>
+            <w:r>
+              <w:rPr>
+                <w:color w:val="000000" w:themeColor="text1"/>
+                <w:lang w:val="en-US"/>
+              </w:rPr>
+              <w:t>%</w:t>
+            </w:r>
+          </w:p>
+        </w:tc>
+        <w:tc>
+          <w:tcPr>
+            <w:tcW w:w="3021" w:type="dxa"/>
+          </w:tcPr>
+          <w:p>
+            <w:pPr>
+              <w:jc w:val="both"/>
+              <w:rPr>
+                <w:color w:val="000000" w:themeColor="text1"/>
+                <w:lang w:val="en-US"/>
+              </w:rPr>
+            </w:pPr>
+            <w:r>
+              <w:rPr>
+                <w:color w:val="000000" w:themeColor="text1"/>
+                <w:lang w:val="en-US"/>
+              </w:rPr>
+              <w:t>55.41</w:t>
+            </w:r>
+            <w:r>
+              <w:rPr>
+                <w:color w:val="000000" w:themeColor="text1"/>
+                <w:lang w:val="en-US"/>
+              </w:rPr>
+              <w:t>%</w:t>
+            </w:r>
+          </w:p>
+        </w:tc>
+      </w:tr>
+      <w:tr>
+        <w:tc>
+          <w:tcPr>
+            <w:tcW w:w="3020" w:type="dxa"/>
+          </w:tcPr>
+          <w:p>
+            <w:pPr>
+              <w:jc w:val="both"/>
+              <w:rPr>
+                <w:color w:val="000000" w:themeColor="text1"/>
+                <w:lang w:val="en-US"/>
+              </w:rPr>
+            </w:pPr>
+            <w:r>
+              <w:rPr>
+                <w:color w:val="000000" w:themeColor="text1"/>
+                <w:lang w:val="en-US"/>
+              </w:rPr>
+              <w:t>Neutral Returns</w:t>
+            </w:r>
+          </w:p>
+        </w:tc>
+        <w:tc>
+          <w:tcPr>
+            <w:tcW w:w="3021" w:type="dxa"/>
+          </w:tcPr>
+          <w:p>
+            <w:pPr>
+              <w:jc w:val="both"/>
+              <w:rPr>
+                <w:color w:val="000000" w:themeColor="text1"/>
+                <w:lang w:val="en-US"/>
+              </w:rPr>
+            </w:pPr>
+            <w:r>
+              <w:rPr>
+                <w:color w:val="000000" w:themeColor="text1"/>
+                <w:lang w:val="en-US"/>
+              </w:rPr>
+              <w:t>52.89</w:t>
+            </w:r>
+            <w:r>
+              <w:rPr>
+                <w:color w:val="000000" w:themeColor="text1"/>
+                <w:lang w:val="en-US"/>
+              </w:rPr>
+              <w:t>%</w:t>
+            </w:r>
+          </w:p>
+        </w:tc>
+        <w:tc>
+          <w:tcPr>
+            <w:tcW w:w="3021" w:type="dxa"/>
+          </w:tcPr>
+          <w:p>
+            <w:pPr>
+              <w:jc w:val="both"/>
+              <w:rPr>
+                <w:color w:val="000000" w:themeColor="text1"/>
+                <w:lang w:val="en-US"/>
+              </w:rPr>
+            </w:pPr>
+            <w:r>
+              <w:rPr>
+                <w:color w:val="000000" w:themeColor="text1"/>
+                <w:lang w:val="en-US"/>
+              </w:rPr>
+              <w:t>51.58</w:t>
+            </w:r>
+            <w:r>
+              <w:rPr>
+                <w:color w:val="000000" w:themeColor="text1"/>
+                <w:lang w:val="en-US"/>
+              </w:rPr>
+              <w:t>%</w:t>
+            </w:r>
+          </w:p>
+        </w:tc>
+      </w:tr>
+      <w:tr>
+        <w:tc>
+          <w:tcPr>
+            <w:tcW w:w="3020" w:type="dxa"/>
+          </w:tcPr>
+          <w:p>
+            <w:pPr>
+              <w:jc w:val="both"/>
+              <w:rPr>
+                <w:color w:val="000000" w:themeColor="text1"/>
+                <w:lang w:val="en-US"/>
+              </w:rPr>
+            </w:pPr>
+            <w:r>
+              <w:rPr>
+                <w:color w:val="000000" w:themeColor="text1"/>
+                <w:lang w:val="en-US"/>
+              </w:rPr>
+              <w:t>Positive Returns</w:t>
+            </w:r>
+          </w:p>
+        </w:tc>
+        <w:tc>
+          <w:tcPr>
+            <w:tcW w:w="3021" w:type="dxa"/>
+          </w:tcPr>
+          <w:p>
+            <w:pPr>
+              <w:jc w:val="both"/>
+              <w:rPr>
+                <w:color w:val="000000" w:themeColor="text1"/>
+                <w:lang w:val="en-US"/>
+              </w:rPr>
+            </w:pPr>
+            <w:r>
+              <w:rPr>
+                <w:color w:val="000000" w:themeColor="text1"/>
+                <w:lang w:val="en-US"/>
+              </w:rPr>
+              <w:t>3</w:t>
+            </w:r>
+            <w:r>
+              <w:rPr>
+                <w:color w:val="000000" w:themeColor="text1"/>
+                <w:lang w:val="en-US"/>
+              </w:rPr>
+              <w:t>3.10</w:t>
+            </w:r>
+            <w:r>
+              <w:rPr>
+                <w:color w:val="000000" w:themeColor="text1"/>
+                <w:lang w:val="en-US"/>
+              </w:rPr>
+              <w:t>%</w:t>
+            </w:r>
+          </w:p>
+        </w:tc>
+        <w:tc>
+          <w:tcPr>
+            <w:tcW w:w="3021" w:type="dxa"/>
+          </w:tcPr>
+          <w:p>
+            <w:pPr>
+              <w:jc w:val="both"/>
+              <w:rPr>
+                <w:color w:val="000000" w:themeColor="text1"/>
+                <w:lang w:val="en-US"/>
+              </w:rPr>
+            </w:pPr>
+            <w:r>
+              <w:rPr>
+                <w:color w:val="000000" w:themeColor="text1"/>
+                <w:lang w:val="en-US"/>
+              </w:rPr>
+              <w:t>2</w:t>
+            </w:r>
+            <w:r>
+              <w:rPr>
+                <w:color w:val="000000" w:themeColor="text1"/>
+                <w:lang w:val="en-US"/>
+              </w:rPr>
+              <w:t>0.95</w:t>
+            </w:r>
+            <w:r>
+              <w:rPr>
+                <w:color w:val="000000" w:themeColor="text1"/>
+                <w:lang w:val="en-US"/>
+              </w:rPr>
+              <w:t>%</w:t>
+            </w:r>
+          </w:p>
+        </w:tc>
+      </w:tr>
+    </w:tbl>
+    <w:p>
+      <w:pPr>
+        <w:pStyle w:val="Caption"/>
+        <w:jc w:val="center"/>
+        <w:rPr>
+          <w:lang w:val="en-US"/>
+        </w:rPr>
+      </w:pPr>
+      <w:r>
+        <w:t xml:space="preserve">Table </w:t>
+      </w:r>
+      <w:r>
+        <w:fldChar w:fldCharType="begin"/>
+      </w:r>
+      <w:r>
+        <w:instrText xml:space="preserve"> SEQ Table \* ARABIC </w:instrText>
+      </w:r>
+      <w:r>
+        <w:fldChar w:fldCharType="separate"/>
+      </w:r>
+      <w:r>
+        <w:rPr>
+          <w:noProof/>
+        </w:rPr>
+        <w:t>3</w:t>
+      </w:r>
+      <w:r>
+        <w:rPr>
+          <w:noProof/>
+        </w:rPr>
+        <w:fldChar w:fldCharType="end"/>
+      </w:r>
+      <w:r>
+        <w:t xml:space="preserve"> </w:t>
+      </w:r>
+      <w:r>
+        <w:t>Area chart model</w:t>
+      </w:r>
+      <w:r>
+        <w:t xml:space="preserve"> performance metrics</w:t>
+      </w:r>
+    </w:p>
+    <w:p>
+      <w:pPr>
+        <w:jc w:val="both"/>
+        <w:rPr>
+          <w:lang w:val="en-US"/>
+        </w:rPr>
+      </w:pPr>
+      <w:r>
+        <w:rPr>
+          <w:lang w:val="en-US"/>
+        </w:rPr>
+        <w:t>Given the context, the precision of the negative and positive returns is one of the most important metrics. Nonetheless, the model fails to perform better than a random allocation for the positive returns and only does slightly better for the negative returns. The model seems to perform relatively well on the precision of neutral returns however.</w:t>
+      </w:r>
+    </w:p>
+    <w:p>
+      <w:pPr>
+        <w:jc w:val="both"/>
+        <w:rPr>
+          <w:lang w:val="en-US"/>
+        </w:rPr>
+      </w:pPr>
+      <w:r>
+        <w:rPr>
+          <w:lang w:val="en-US"/>
+        </w:rPr>
+        <w:t>The charts below show the performance of the model during the training. Neither the training/validation losses nor the accuracies show signs of over- or underfitting.</w:t>
+      </w:r>
+    </w:p>
+    <w:p>
+      <w:pPr>
+        <w:jc w:val="center"/>
+        <w:rPr>
+          <w:lang w:val="en-US"/>
+        </w:rPr>
+      </w:pPr>
+      <w:r>
+        <w:rPr>
+          <w:lang w:val="en-US"/>
+        </w:rPr>
+        <w:drawing>
+          <wp:inline distT="0" distB="0" distL="0" distR="0" wp14:anchorId="1DF6A4C2" wp14:editId="3ED44C57">
+            <wp:extent cx="2743548" cy="1800000"/>
+            <wp:effectExtent l="0" t="0" r="0" b="0"/>
+            <wp:docPr id="5" name="Picture 5"/>
+            <wp:cNvGraphicFramePr>
+              <a:graphicFrameLocks xmlns:a="http://schemas.openxmlformats.org/drawingml/2006/main" noChangeAspect="1"/>
+            </wp:cNvGraphicFramePr>
+            <a:graphic xmlns:a="http://schemas.openxmlformats.org/drawingml/2006/main">
+              <a:graphicData uri="http://schemas.openxmlformats.org/drawingml/2006/picture">
+                <pic:pic xmlns:pic="http://schemas.openxmlformats.org/drawingml/2006/picture">
+                  <pic:nvPicPr>
+                    <pic:cNvPr id="1" name=""/>
+                    <pic:cNvPicPr/>
+                  </pic:nvPicPr>
+                  <pic:blipFill>
+                    <a:blip r:embed="rId16"/>
+                    <a:stretch>
+                      <a:fillRect/>
+                    </a:stretch>
+                  </pic:blipFill>
+                  <pic:spPr>
+                    <a:xfrm>
+                      <a:off x="0" y="0"/>
+                      <a:ext cx="2743548" cy="1800000"/>
+                    </a:xfrm>
+                    <a:prstGeom prst="rect">
+                      <a:avLst/>
+                    </a:prstGeom>
+                  </pic:spPr>
+                </pic:pic>
+              </a:graphicData>
+            </a:graphic>
+          </wp:inline>
+        </w:drawing>
+      </w:r>
+      <w:r>
+        <w:rPr>
+          <w:lang w:val="en-US"/>
+        </w:rPr>
+        <w:drawing>
+          <wp:inline distT="0" distB="0" distL="0" distR="0" wp14:anchorId="4E6F5ED6" wp14:editId="219625D0">
+            <wp:extent cx="2743549" cy="1800000"/>
+            <wp:effectExtent l="0" t="0" r="0" b="0"/>
+            <wp:docPr id="6" name="Picture 6"/>
+            <wp:cNvGraphicFramePr>
+              <a:graphicFrameLocks xmlns:a="http://schemas.openxmlformats.org/drawingml/2006/main" noChangeAspect="1"/>
+            </wp:cNvGraphicFramePr>
+            <a:graphic xmlns:a="http://schemas.openxmlformats.org/drawingml/2006/main">
+              <a:graphicData uri="http://schemas.openxmlformats.org/drawingml/2006/picture">
+                <pic:pic xmlns:pic="http://schemas.openxmlformats.org/drawingml/2006/picture">
+                  <pic:nvPicPr>
+                    <pic:cNvPr id="1" name=""/>
+                    <pic:cNvPicPr/>
+                  </pic:nvPicPr>
+                  <pic:blipFill>
+                    <a:blip r:embed="rId17"/>
+                    <a:stretch>
+                      <a:fillRect/>
+                    </a:stretch>
+                  </pic:blipFill>
+                  <pic:spPr>
+                    <a:xfrm>
+                      <a:off x="0" y="0"/>
+                      <a:ext cx="2743549" cy="1800000"/>
+                    </a:xfrm>
+                    <a:prstGeom prst="rect">
+                      <a:avLst/>
+                    </a:prstGeom>
+                  </pic:spPr>
+                </pic:pic>
+              </a:graphicData>
+            </a:graphic>
+          </wp:inline>
+        </w:drawing>
+      </w:r>
+    </w:p>
+    <w:p>
+      <w:pPr>
+        <w:pStyle w:val="Caption"/>
+        <w:jc w:val="center"/>
+        <w:rPr>
+          <w:lang w:val="en-US"/>
+        </w:rPr>
+      </w:pPr>
+      <w:r>
+        <w:t xml:space="preserve">Figure </w:t>
+      </w:r>
+      <w:fldSimple w:instr=" SEQ Figure \* ARABIC ">
+        <w:r>
+          <w:rPr>
+            <w:noProof/>
+          </w:rPr>
+          <w:t>4</w:t>
+        </w:r>
+      </w:fldSimple>
+      <w:r>
+        <w:t xml:space="preserve"> Training losses &amp; accuracies for the area chart model</w:t>
+      </w:r>
+    </w:p>
+    <w:p>
+      <w:pPr>
+        <w:jc w:val="both"/>
+        <w:rPr>
+          <w:lang w:val="en-US"/>
+        </w:rPr>
+      </w:pPr>
+    </w:p>
+    <w:p>
+      <w:pPr>
+        <w:jc w:val="both"/>
+        <w:rPr>
+          <w:lang w:val="en-US"/>
+        </w:rPr>
+      </w:pPr>
+    </w:p>
+    <w:p>
+      <w:pPr>
+        <w:jc w:val="both"/>
+        <w:rPr>
+          <w:lang w:val="en-US"/>
+        </w:rPr>
+      </w:pPr>
+    </w:p>
+    <w:p>
+      <w:pPr>
+        <w:jc w:val="both"/>
+        <w:rPr>
+          <w:lang w:val="en-US"/>
+        </w:rPr>
+      </w:pPr>
+    </w:p>
+    <w:p>
+      <w:pPr>
+        <w:jc w:val="both"/>
+        <w:rPr>
+          <w:lang w:val="en-US"/>
+        </w:rPr>
+      </w:pPr>
+      <w:r>
+        <w:rPr>
+          <w:lang w:val="en-US"/>
+        </w:rPr>
+        <w:lastRenderedPageBreak/>
+        <w:t xml:space="preserve">The </w:t>
+      </w:r>
+      <w:r>
+        <w:rPr>
+          <w:lang w:val="en-US"/>
+        </w:rPr>
+        <w:t>GADF</w:t>
+      </w:r>
+      <w:r>
+        <w:rPr>
+          <w:lang w:val="en-US"/>
+        </w:rPr>
+        <w:t xml:space="preserve"> model used the following hyperparameters:</w:t>
+      </w:r>
+    </w:p>
+    <w:p>
+      <w:pPr>
+        <w:spacing w:after="0"/>
+        <w:jc w:val="both"/>
+        <w:rPr>
+          <w:rFonts w:ascii="Courier New" w:hAnsi="Courier New" w:cs="Courier New"/>
+          <w:lang w:val="en-US"/>
+        </w:rPr>
+      </w:pPr>
+      <w:r>
+        <w:rPr>
+          <w:rFonts w:ascii="Courier New" w:hAnsi="Courier New" w:cs="Courier New"/>
+          <w:lang w:val="en-US"/>
+        </w:rPr>
+        <w:t>params = {</w:t>
+      </w:r>
+    </w:p>
+    <w:p>
+      <w:pPr>
+        <w:spacing w:after="0"/>
+        <w:jc w:val="both"/>
+        <w:rPr>
+          <w:rFonts w:ascii="Courier New" w:hAnsi="Courier New" w:cs="Courier New"/>
+          <w:lang w:val="en-US"/>
+        </w:rPr>
+      </w:pPr>
+      <w:r>
+        <w:rPr>
+          <w:rFonts w:ascii="Courier New" w:hAnsi="Courier New" w:cs="Courier New"/>
+          <w:lang w:val="en-US"/>
+        </w:rPr>
+        <w:t xml:space="preserve">    "learning_rate": 0.001480635942514392,</w:t>
+      </w:r>
+    </w:p>
+    <w:p>
+      <w:pPr>
+        <w:spacing w:after="0"/>
+        <w:jc w:val="both"/>
+        <w:rPr>
+          <w:rFonts w:ascii="Courier New" w:hAnsi="Courier New" w:cs="Courier New"/>
+          <w:lang w:val="en-US"/>
+        </w:rPr>
+      </w:pPr>
+      <w:r>
+        <w:rPr>
+          <w:rFonts w:ascii="Courier New" w:hAnsi="Courier New" w:cs="Courier New"/>
+          <w:lang w:val="en-US"/>
+        </w:rPr>
+        <w:t xml:space="preserve">    "epochs": 50,</w:t>
+      </w:r>
+    </w:p>
+    <w:p>
+      <w:pPr>
+        <w:spacing w:after="0"/>
+        <w:jc w:val="both"/>
+        <w:rPr>
+          <w:rFonts w:ascii="Courier New" w:hAnsi="Courier New" w:cs="Courier New"/>
+          <w:lang w:val="en-US"/>
+        </w:rPr>
+      </w:pPr>
+      <w:r>
+        <w:rPr>
+          <w:rFonts w:ascii="Courier New" w:hAnsi="Courier New" w:cs="Courier New"/>
+          <w:lang w:val="en-US"/>
+        </w:rPr>
+        <w:t xml:space="preserve">    "batch_size": 1431</w:t>
+      </w:r>
+    </w:p>
+    <w:p>
+      <w:pPr>
+        <w:jc w:val="both"/>
+        <w:rPr>
+          <w:rFonts w:ascii="Courier New" w:hAnsi="Courier New" w:cs="Courier New"/>
+          <w:lang w:val="en-US"/>
+        </w:rPr>
+      </w:pPr>
+      <w:r>
+        <w:rPr>
+          <w:rFonts w:ascii="Courier New" w:hAnsi="Courier New" w:cs="Courier New"/>
+          <w:lang w:val="en-US"/>
+        </w:rPr>
+        <w:t>}</w:t>
+      </w:r>
+    </w:p>
+    <w:p>
+      <w:pPr>
+        <w:jc w:val="both"/>
+        <w:rPr>
+          <w:lang w:val="en-US"/>
+        </w:rPr>
+      </w:pPr>
+      <w:r>
+        <w:rPr>
+          <w:lang w:val="en-US"/>
+        </w:rPr>
+        <w:t xml:space="preserve">The </w:t>
+      </w:r>
+      <w:r>
+        <w:rPr>
+          <w:lang w:val="en-US"/>
+        </w:rPr>
+        <w:t>GADF</w:t>
+      </w:r>
+      <w:r>
+        <w:rPr>
+          <w:lang w:val="en-US"/>
+        </w:rPr>
+        <w:t xml:space="preserve"> model has an accuracy on the test set of </w:t>
+      </w:r>
+      <w:r>
+        <w:rPr>
+          <w:lang w:val="en-US"/>
+        </w:rPr>
+        <w:t>37.99</w:t>
+      </w:r>
+      <w:r>
+        <w:rPr>
+          <w:lang w:val="en-US"/>
+        </w:rPr>
+        <w:t xml:space="preserve">%. </w:t>
+      </w:r>
+      <w:r>
+        <w:rPr>
+          <w:lang w:val="en-US"/>
+        </w:rPr>
+        <w:t>This is only slightly higher than a random allocation and below both the area chart model and the benchmark model</w:t>
+      </w:r>
+      <w:r>
+        <w:rPr>
+          <w:lang w:val="en-US"/>
+        </w:rPr>
+        <w:t>. The precision and recall metrics can be seen in the table below.</w:t>
+      </w:r>
+    </w:p>
+    <w:tbl>
+      <w:tblPr>
+        <w:tblStyle w:val="TableGrid"/>
+        <w:tblW w:w="0" w:type="auto"/>
+        <w:tblLook w:val="04A0" w:firstRow="1" w:lastRow="0" w:firstColumn="1" w:lastColumn="0" w:noHBand="0" w:noVBand="1"/>
+      </w:tblPr>
+      <w:tblGrid>
+        <w:gridCol w:w="3020"/>
+        <w:gridCol w:w="3021"/>
+        <w:gridCol w:w="3021"/>
+      </w:tblGrid>
+      <w:tr>
+        <w:tc>
+          <w:tcPr>
+            <w:tcW w:w="3020" w:type="dxa"/>
+          </w:tcPr>
+          <w:p>
+            <w:pPr>
+              <w:jc w:val="both"/>
+              <w:rPr>
+                <w:b/>
+                <w:bCs/>
+                <w:color w:val="000000" w:themeColor="text1"/>
+                <w:lang w:val="en-US"/>
+              </w:rPr>
+            </w:pPr>
+            <w:r>
+              <w:rPr>
+                <w:b/>
+                <w:bCs/>
+                <w:color w:val="000000" w:themeColor="text1"/>
+                <w:lang w:val="en-US"/>
+              </w:rPr>
+              <w:t>Label</w:t>
+            </w:r>
+          </w:p>
+        </w:tc>
+        <w:tc>
+          <w:tcPr>
+            <w:tcW w:w="3021" w:type="dxa"/>
+          </w:tcPr>
+          <w:p>
+            <w:pPr>
+              <w:jc w:val="both"/>
+              <w:rPr>
+                <w:b/>
+                <w:bCs/>
+                <w:color w:val="000000" w:themeColor="text1"/>
+                <w:lang w:val="en-US"/>
+              </w:rPr>
+            </w:pPr>
+            <w:r>
+              <w:rPr>
+                <w:b/>
+                <w:bCs/>
+                <w:color w:val="000000" w:themeColor="text1"/>
+                <w:lang w:val="en-US"/>
+              </w:rPr>
+              <w:t>Precision</w:t>
+            </w:r>
+          </w:p>
+        </w:tc>
+        <w:tc>
+          <w:tcPr>
+            <w:tcW w:w="3021" w:type="dxa"/>
+          </w:tcPr>
+          <w:p>
+            <w:pPr>
+              <w:jc w:val="both"/>
+              <w:rPr>
+                <w:b/>
+                <w:bCs/>
+                <w:color w:val="000000" w:themeColor="text1"/>
+                <w:lang w:val="en-US"/>
+              </w:rPr>
+            </w:pPr>
+            <w:r>
+              <w:rPr>
+                <w:b/>
+                <w:bCs/>
+                <w:color w:val="000000" w:themeColor="text1"/>
+                <w:lang w:val="en-US"/>
+              </w:rPr>
+              <w:t>Recall</w:t>
+            </w:r>
+          </w:p>
+        </w:tc>
+      </w:tr>
+      <w:tr>
+        <w:tc>
+          <w:tcPr>
+            <w:tcW w:w="3020" w:type="dxa"/>
+          </w:tcPr>
+          <w:p>
+            <w:pPr>
+              <w:jc w:val="both"/>
+              <w:rPr>
+                <w:color w:val="000000" w:themeColor="text1"/>
+                <w:lang w:val="en-US"/>
+              </w:rPr>
+            </w:pPr>
+            <w:r>
+              <w:rPr>
+                <w:color w:val="000000" w:themeColor="text1"/>
+                <w:lang w:val="en-US"/>
+              </w:rPr>
+              <w:t>Negative Returns</w:t>
+            </w:r>
+          </w:p>
+        </w:tc>
+        <w:tc>
+          <w:tcPr>
+            <w:tcW w:w="3021" w:type="dxa"/>
+          </w:tcPr>
+          <w:p>
+            <w:pPr>
+              <w:jc w:val="both"/>
+              <w:rPr>
+                <w:color w:val="000000" w:themeColor="text1"/>
+                <w:lang w:val="en-US"/>
+              </w:rPr>
+            </w:pPr>
+            <w:r>
+              <w:rPr>
+                <w:color w:val="000000" w:themeColor="text1"/>
+                <w:lang w:val="en-US"/>
+              </w:rPr>
+              <w:t>3</w:t>
+            </w:r>
+            <w:r>
+              <w:rPr>
+                <w:color w:val="000000" w:themeColor="text1"/>
+                <w:lang w:val="en-US"/>
+              </w:rPr>
+              <w:t>7.44</w:t>
+            </w:r>
+            <w:r>
+              <w:rPr>
+                <w:color w:val="000000" w:themeColor="text1"/>
+                <w:lang w:val="en-US"/>
+              </w:rPr>
+              <w:t>%</w:t>
+            </w:r>
+          </w:p>
+        </w:tc>
+        <w:tc>
+          <w:tcPr>
+            <w:tcW w:w="3021" w:type="dxa"/>
+          </w:tcPr>
+          <w:p>
+            <w:pPr>
+              <w:jc w:val="both"/>
+              <w:rPr>
+                <w:color w:val="000000" w:themeColor="text1"/>
+                <w:lang w:val="en-US"/>
+              </w:rPr>
+            </w:pPr>
+            <w:r>
+              <w:rPr>
+                <w:color w:val="000000" w:themeColor="text1"/>
+                <w:lang w:val="en-US"/>
+              </w:rPr>
+              <w:t>34.91</w:t>
+            </w:r>
+            <w:r>
+              <w:rPr>
+                <w:color w:val="000000" w:themeColor="text1"/>
+                <w:lang w:val="en-US"/>
+              </w:rPr>
+              <w:t>%</w:t>
+            </w:r>
+          </w:p>
+        </w:tc>
+      </w:tr>
+      <w:tr>
+        <w:tc>
+          <w:tcPr>
+            <w:tcW w:w="3020" w:type="dxa"/>
+          </w:tcPr>
+          <w:p>
+            <w:pPr>
+              <w:jc w:val="both"/>
+              <w:rPr>
+                <w:color w:val="000000" w:themeColor="text1"/>
+                <w:lang w:val="en-US"/>
+              </w:rPr>
+            </w:pPr>
+            <w:r>
+              <w:rPr>
+                <w:color w:val="000000" w:themeColor="text1"/>
+                <w:lang w:val="en-US"/>
+              </w:rPr>
+              <w:t>Neutral Returns</w:t>
+            </w:r>
+          </w:p>
+        </w:tc>
+        <w:tc>
+          <w:tcPr>
+            <w:tcW w:w="3021" w:type="dxa"/>
+          </w:tcPr>
+          <w:p>
+            <w:pPr>
+              <w:jc w:val="both"/>
+              <w:rPr>
+                <w:color w:val="000000" w:themeColor="text1"/>
+                <w:lang w:val="en-US"/>
+              </w:rPr>
+            </w:pPr>
+            <w:r>
+              <w:rPr>
+                <w:color w:val="000000" w:themeColor="text1"/>
+                <w:lang w:val="en-US"/>
+              </w:rPr>
+              <w:t>38.05</w:t>
+            </w:r>
+            <w:r>
+              <w:rPr>
+                <w:color w:val="000000" w:themeColor="text1"/>
+                <w:lang w:val="en-US"/>
+              </w:rPr>
+              <w:t>%</w:t>
+            </w:r>
+          </w:p>
+        </w:tc>
+        <w:tc>
+          <w:tcPr>
+            <w:tcW w:w="3021" w:type="dxa"/>
+          </w:tcPr>
+          <w:p>
+            <w:pPr>
+              <w:jc w:val="both"/>
+              <w:rPr>
+                <w:color w:val="000000" w:themeColor="text1"/>
+                <w:lang w:val="en-US"/>
+              </w:rPr>
+            </w:pPr>
+            <w:r>
+              <w:rPr>
+                <w:color w:val="000000" w:themeColor="text1"/>
+                <w:lang w:val="en-US"/>
+              </w:rPr>
+              <w:t>44.82</w:t>
+            </w:r>
+            <w:r>
+              <w:rPr>
+                <w:color w:val="000000" w:themeColor="text1"/>
+                <w:lang w:val="en-US"/>
+              </w:rPr>
+              <w:t>%</w:t>
+            </w:r>
+          </w:p>
+        </w:tc>
+      </w:tr>
+      <w:tr>
+        <w:tc>
+          <w:tcPr>
+            <w:tcW w:w="3020" w:type="dxa"/>
+          </w:tcPr>
+          <w:p>
+            <w:pPr>
+              <w:jc w:val="both"/>
+              <w:rPr>
+                <w:color w:val="000000" w:themeColor="text1"/>
+                <w:lang w:val="en-US"/>
+              </w:rPr>
+            </w:pPr>
+            <w:r>
+              <w:rPr>
+                <w:color w:val="000000" w:themeColor="text1"/>
+                <w:lang w:val="en-US"/>
+              </w:rPr>
+              <w:t>Positive Returns</w:t>
+            </w:r>
+          </w:p>
+        </w:tc>
+        <w:tc>
+          <w:tcPr>
+            <w:tcW w:w="3021" w:type="dxa"/>
+          </w:tcPr>
+          <w:p>
+            <w:pPr>
+              <w:jc w:val="both"/>
+              <w:rPr>
+                <w:color w:val="000000" w:themeColor="text1"/>
+                <w:lang w:val="en-US"/>
+              </w:rPr>
+            </w:pPr>
+            <w:r>
+              <w:rPr>
+                <w:color w:val="000000" w:themeColor="text1"/>
+                <w:lang w:val="en-US"/>
+              </w:rPr>
+              <w:t>3</w:t>
+            </w:r>
+            <w:r>
+              <w:rPr>
+                <w:color w:val="000000" w:themeColor="text1"/>
+                <w:lang w:val="en-US"/>
+              </w:rPr>
+              <w:t>8.48</w:t>
+            </w:r>
+            <w:r>
+              <w:rPr>
+                <w:color w:val="000000" w:themeColor="text1"/>
+                <w:lang w:val="en-US"/>
+              </w:rPr>
+              <w:t>%</w:t>
+            </w:r>
+          </w:p>
+        </w:tc>
+        <w:tc>
+          <w:tcPr>
+            <w:tcW w:w="3021" w:type="dxa"/>
+          </w:tcPr>
+          <w:p>
+            <w:pPr>
+              <w:jc w:val="both"/>
+              <w:rPr>
+                <w:color w:val="000000" w:themeColor="text1"/>
+                <w:lang w:val="en-US"/>
+              </w:rPr>
+            </w:pPr>
+            <w:r>
+              <w:rPr>
+                <w:color w:val="000000" w:themeColor="text1"/>
+                <w:lang w:val="en-US"/>
+              </w:rPr>
+              <w:t>34.23</w:t>
+            </w:r>
+            <w:r>
+              <w:rPr>
+                <w:color w:val="000000" w:themeColor="text1"/>
+                <w:lang w:val="en-US"/>
+              </w:rPr>
+              <w:t>%</w:t>
+            </w:r>
+          </w:p>
+        </w:tc>
+      </w:tr>
+    </w:tbl>
+    <w:p>
+      <w:pPr>
+        <w:pStyle w:val="Caption"/>
+        <w:jc w:val="center"/>
+        <w:rPr>
+          <w:lang w:val="en-US"/>
+        </w:rPr>
+      </w:pPr>
+      <w:r>
+        <w:t xml:space="preserve">Table </w:t>
+      </w:r>
+      <w:r>
+        <w:fldChar w:fldCharType="begin"/>
+      </w:r>
+      <w:r>
+        <w:instrText xml:space="preserve"> SEQ Table \* ARABIC </w:instrText>
+      </w:r>
+      <w:r>
+        <w:fldChar w:fldCharType="separate"/>
+      </w:r>
+      <w:r>
+        <w:rPr>
+          <w:noProof/>
+        </w:rPr>
+        <w:t>4</w:t>
+      </w:r>
+      <w:r>
+        <w:rPr>
+          <w:noProof/>
+        </w:rPr>
+        <w:fldChar w:fldCharType="end"/>
+      </w:r>
+      <w:r>
+        <w:t xml:space="preserve"> Area chart model performance metrics</w:t>
+      </w:r>
+    </w:p>
+    <w:p>
+      <w:pPr>
+        <w:jc w:val="both"/>
+        <w:rPr>
+          <w:lang w:val="en-US"/>
+        </w:rPr>
+      </w:pPr>
+      <w:r>
+        <w:rPr>
+          <w:lang w:val="en-US"/>
+        </w:rPr>
+        <w:t xml:space="preserve">Given the context, the precision of the negative and positive returns is one of the most important metrics. Nonetheless, the model </w:t>
+      </w:r>
+      <w:r>
+        <w:rPr>
+          <w:lang w:val="en-US"/>
+        </w:rPr>
+        <w:t>only performs slightly better than a random allocation on both of those metrics</w:t>
+      </w:r>
+      <w:r>
+        <w:rPr>
+          <w:lang w:val="en-US"/>
+        </w:rPr>
+        <w:t xml:space="preserve">. </w:t>
+      </w:r>
+      <w:r>
+        <w:rPr>
+          <w:lang w:val="en-US"/>
+        </w:rPr>
+        <w:t>Overall, the accuracy, precisions and recalls all point to a model that fails to perform much better than a random allocation.</w:t>
+      </w:r>
+    </w:p>
+    <w:p>
+      <w:pPr>
+        <w:jc w:val="both"/>
+        <w:rPr>
+          <w:lang w:val="en-US"/>
+        </w:rPr>
+      </w:pPr>
+      <w:r>
+        <w:rPr>
+          <w:lang w:val="en-US"/>
+        </w:rPr>
+        <w:t xml:space="preserve">The charts below show the performance of the model during the training. </w:t>
+      </w:r>
+      <w:r>
+        <w:rPr>
+          <w:lang w:val="en-US"/>
+        </w:rPr>
+        <w:t>These charts show a different story than the area chart model. Here there is a clear case of overfitting. While the training loss keeps decreasing and the training accuracy keeps increasing, the validation loss starts to increase after epoch 20 and the validation accuracy plateaus after epoch 20. This suggests that the model can clearly learn something from the GADF images (as it is recognizing patterns and overfitting), but with the current model structure, the model is unable to generalize these learnings.</w:t>
+      </w:r>
+    </w:p>
+    <w:p>
+      <w:pPr>
+        <w:jc w:val="center"/>
+        <w:rPr>
+          <w:lang w:val="en-US"/>
+        </w:rPr>
+      </w:pPr>
+      <w:r>
+        <w:rPr>
+          <w:lang w:val="en-US"/>
+        </w:rPr>
+        <w:drawing>
+          <wp:inline distT="0" distB="0" distL="0" distR="0" wp14:anchorId="0317B9B0" wp14:editId="1EBCA58E">
+            <wp:extent cx="2743548" cy="1753607"/>
+            <wp:effectExtent l="0" t="0" r="0" b="0"/>
+            <wp:docPr id="7" name="Picture 7"/>
+            <wp:cNvGraphicFramePr>
+              <a:graphicFrameLocks xmlns:a="http://schemas.openxmlformats.org/drawingml/2006/main" noChangeAspect="1"/>
+            </wp:cNvGraphicFramePr>
+            <a:graphic xmlns:a="http://schemas.openxmlformats.org/drawingml/2006/main">
+              <a:graphicData uri="http://schemas.openxmlformats.org/drawingml/2006/picture">
+                <pic:pic xmlns:pic="http://schemas.openxmlformats.org/drawingml/2006/picture">
+                  <pic:nvPicPr>
+                    <pic:cNvPr id="7" name="Picture 7"/>
+                    <pic:cNvPicPr/>
+                  </pic:nvPicPr>
+                  <pic:blipFill>
+                    <a:blip r:embed="rId18">
+                      <a:extLst>
+                        <a:ext uri="{28A0092B-C50C-407E-A947-70E740481C1C}">
+                          <a14:useLocalDpi xmlns:a14="http://schemas.microsoft.com/office/drawing/2010/main" val="0"/>
+                        </a:ext>
+                      </a:extLst>
+                    </a:blip>
+                    <a:stretch>
+                      <a:fillRect/>
+                    </a:stretch>
+                  </pic:blipFill>
+                  <pic:spPr>
+                    <a:xfrm>
+                      <a:off x="0" y="0"/>
+                      <a:ext cx="2743548" cy="1753607"/>
+                    </a:xfrm>
+                    <a:prstGeom prst="rect">
+                      <a:avLst/>
+                    </a:prstGeom>
+                  </pic:spPr>
+                </pic:pic>
+              </a:graphicData>
+            </a:graphic>
+          </wp:inline>
+        </w:drawing>
+      </w:r>
+      <w:r>
+        <w:rPr>
+          <w:lang w:val="en-US"/>
+        </w:rPr>
+        <w:drawing>
+          <wp:inline distT="0" distB="0" distL="0" distR="0" wp14:anchorId="3F416611" wp14:editId="074CB452">
+            <wp:extent cx="2743548" cy="1800000"/>
+            <wp:effectExtent l="0" t="0" r="0" b="0"/>
+            <wp:docPr id="8" name="Picture 8"/>
+            <wp:cNvGraphicFramePr>
+              <a:graphicFrameLocks xmlns:a="http://schemas.openxmlformats.org/drawingml/2006/main" noChangeAspect="1"/>
+            </wp:cNvGraphicFramePr>
+            <a:graphic xmlns:a="http://schemas.openxmlformats.org/drawingml/2006/main">
+              <a:graphicData uri="http://schemas.openxmlformats.org/drawingml/2006/picture">
+                <pic:pic xmlns:pic="http://schemas.openxmlformats.org/drawingml/2006/picture">
+                  <pic:nvPicPr>
+                    <pic:cNvPr id="8" name="Picture 8"/>
+                    <pic:cNvPicPr/>
+                  </pic:nvPicPr>
+                  <pic:blipFill>
+                    <a:blip r:embed="rId19">
+                      <a:extLst>
+                        <a:ext uri="{28A0092B-C50C-407E-A947-70E740481C1C}">
+                          <a14:useLocalDpi xmlns:a14="http://schemas.microsoft.com/office/drawing/2010/main" val="0"/>
+                        </a:ext>
+                      </a:extLst>
+                    </a:blip>
+                    <a:stretch>
+                      <a:fillRect/>
+                    </a:stretch>
+                  </pic:blipFill>
+                  <pic:spPr>
+                    <a:xfrm>
+                      <a:off x="0" y="0"/>
+                      <a:ext cx="2743548" cy="1800000"/>
+                    </a:xfrm>
+                    <a:prstGeom prst="rect">
+                      <a:avLst/>
+                    </a:prstGeom>
+                  </pic:spPr>
+                </pic:pic>
+              </a:graphicData>
+            </a:graphic>
+          </wp:inline>
+        </w:drawing>
+      </w:r>
+    </w:p>
+    <w:p>
+      <w:pPr>
+        <w:pStyle w:val="Caption"/>
+        <w:jc w:val="center"/>
+        <w:rPr>
+          <w:lang w:val="en-US"/>
+        </w:rPr>
+      </w:pPr>
+      <w:r>
+        <w:t xml:space="preserve">Figure </w:t>
+      </w:r>
+      <w:r>
+        <w:fldChar w:fldCharType="begin"/>
+      </w:r>
+      <w:r>
+        <w:instrText xml:space="preserve"> SEQ Figure \* ARABIC </w:instrText>
+      </w:r>
+      <w:r>
+        <w:fldChar w:fldCharType="separate"/>
+      </w:r>
+      <w:r>
+        <w:rPr>
+          <w:noProof/>
+        </w:rPr>
+        <w:t>5</w:t>
+      </w:r>
+      <w:r>
+        <w:fldChar w:fldCharType="end"/>
+      </w:r>
+      <w:r>
+        <w:t xml:space="preserve"> Training losses &amp; accuracies for the area chart model</w:t>
+      </w:r>
+    </w:p>
+    <w:p>
+      <w:pPr>
+        <w:jc w:val="both"/>
+        <w:rPr>
+          <w:lang w:val="en-US"/>
+        </w:rPr>
+      </w:pPr>
+    </w:p>
+    <w:p>
+      <w:pPr>
+        <w:jc w:val="both"/>
+        <w:rPr>
+          <w:lang w:val="en-US"/>
+        </w:rPr>
+      </w:pPr>
+    </w:p>
+    <w:p>
+      <w:pPr>
+        <w:jc w:val="both"/>
+        <w:rPr>
+          <w:lang w:val="en-US"/>
+        </w:rPr>
+      </w:pPr>
+    </w:p>
+    <w:p>
+      <w:pPr>
+        <w:jc w:val="both"/>
+        <w:rPr>
+          <w:lang w:val="en-US"/>
+        </w:rPr>
+      </w:pPr>
+    </w:p>
+    <w:p>
+      <w:pPr>
+        <w:jc w:val="both"/>
+        <w:rPr>
+          <w:lang w:val="en-US"/>
+        </w:rPr>
+      </w:pPr>
+    </w:p>
+    <w:p>
+      <w:pPr>
+        <w:jc w:val="both"/>
+        <w:rPr>
+          <w:lang w:val="en-US"/>
+        </w:rPr>
+      </w:pPr>
+    </w:p>
+    <w:p>
+      <w:pPr>
+        <w:jc w:val="both"/>
+        <w:rPr>
           <w:b/>
           <w:bCs/>
           <w:lang w:val="en-US"/>
         </w:rPr>
       </w:pPr>
-    </w:p>
-    <w:p>
-      <w:pPr>
-        <w:jc w:val="both"/>
+      <w:r>
         <w:rPr>
           <w:b/>
           <w:bCs/>
           <w:lang w:val="en-US"/>
         </w:rPr>
-      </w:pPr>
-      <w:r>
+        <w:lastRenderedPageBreak/>
+        <w:t>Justification</w:t>
+      </w:r>
+    </w:p>
+    <w:p>
+      <w:pPr>
+        <w:jc w:val="both"/>
+        <w:rPr>
+          <w:lang w:val="en-US"/>
+        </w:rPr>
+      </w:pPr>
+      <w:r>
+        <w:rPr>
+          <w:lang w:val="en-US"/>
+        </w:rPr>
+        <w:t>Below, the performance metrics of all three models are shown again.</w:t>
+      </w:r>
+    </w:p>
+    <w:p>
+      <w:pPr>
+        <w:jc w:val="both"/>
+        <w:rPr>
+          <w:color w:val="000000" w:themeColor="text1"/>
+          <w:lang w:val="en-US"/>
+        </w:rPr>
+      </w:pPr>
+      <w:r>
+        <w:rPr>
+          <w:color w:val="000000" w:themeColor="text1"/>
+          <w:lang w:val="en-US"/>
+        </w:rPr>
+        <w:t>The</w:t>
+      </w:r>
+      <w:r>
+        <w:rPr>
+          <w:color w:val="000000" w:themeColor="text1"/>
+          <w:lang w:val="en-US"/>
+        </w:rPr>
+        <w:t xml:space="preserve"> benchmark</w:t>
+      </w:r>
+      <w:r>
+        <w:rPr>
+          <w:color w:val="000000" w:themeColor="text1"/>
+          <w:lang w:val="en-US"/>
+        </w:rPr>
+        <w:t xml:space="preserve"> model has an overall accuracy of 43.69% on the test set</w:t>
+      </w:r>
+      <w:r>
+        <w:rPr>
+          <w:color w:val="000000" w:themeColor="text1"/>
+          <w:lang w:val="en-US"/>
+        </w:rPr>
+        <w:t>.</w:t>
+      </w:r>
+    </w:p>
+    <w:tbl>
+      <w:tblPr>
+        <w:tblStyle w:val="TableGrid"/>
+        <w:tblW w:w="0" w:type="auto"/>
+        <w:tblLook w:val="04A0" w:firstRow="1" w:lastRow="0" w:firstColumn="1" w:lastColumn="0" w:noHBand="0" w:noVBand="1"/>
+      </w:tblPr>
+      <w:tblGrid>
+        <w:gridCol w:w="3020"/>
+        <w:gridCol w:w="3021"/>
+        <w:gridCol w:w="3021"/>
+      </w:tblGrid>
+      <w:tr>
+        <w:tc>
+          <w:tcPr>
+            <w:tcW w:w="3020" w:type="dxa"/>
+          </w:tcPr>
+          <w:p>
+            <w:pPr>
+              <w:jc w:val="both"/>
+              <w:rPr>
+                <w:b/>
+                <w:bCs/>
+                <w:color w:val="000000" w:themeColor="text1"/>
+                <w:lang w:val="en-US"/>
+              </w:rPr>
+            </w:pPr>
+            <w:r>
+              <w:rPr>
+                <w:b/>
+                <w:bCs/>
+                <w:color w:val="000000" w:themeColor="text1"/>
+                <w:lang w:val="en-US"/>
+              </w:rPr>
+              <w:t>Label</w:t>
+            </w:r>
+          </w:p>
+        </w:tc>
+        <w:tc>
+          <w:tcPr>
+            <w:tcW w:w="3021" w:type="dxa"/>
+          </w:tcPr>
+          <w:p>
+            <w:pPr>
+              <w:jc w:val="both"/>
+              <w:rPr>
+                <w:b/>
+                <w:bCs/>
+                <w:color w:val="000000" w:themeColor="text1"/>
+                <w:lang w:val="en-US"/>
+              </w:rPr>
+            </w:pPr>
+            <w:r>
+              <w:rPr>
+                <w:b/>
+                <w:bCs/>
+                <w:color w:val="000000" w:themeColor="text1"/>
+                <w:lang w:val="en-US"/>
+              </w:rPr>
+              <w:t>Precision</w:t>
+            </w:r>
+          </w:p>
+        </w:tc>
+        <w:tc>
+          <w:tcPr>
+            <w:tcW w:w="3021" w:type="dxa"/>
+          </w:tcPr>
+          <w:p>
+            <w:pPr>
+              <w:jc w:val="both"/>
+              <w:rPr>
+                <w:b/>
+                <w:bCs/>
+                <w:color w:val="000000" w:themeColor="text1"/>
+                <w:lang w:val="en-US"/>
+              </w:rPr>
+            </w:pPr>
+            <w:r>
+              <w:rPr>
+                <w:b/>
+                <w:bCs/>
+                <w:color w:val="000000" w:themeColor="text1"/>
+                <w:lang w:val="en-US"/>
+              </w:rPr>
+              <w:t>Recall</w:t>
+            </w:r>
+          </w:p>
+        </w:tc>
+      </w:tr>
+      <w:tr>
+        <w:tc>
+          <w:tcPr>
+            <w:tcW w:w="3020" w:type="dxa"/>
+          </w:tcPr>
+          <w:p>
+            <w:pPr>
+              <w:jc w:val="both"/>
+              <w:rPr>
+                <w:color w:val="000000" w:themeColor="text1"/>
+                <w:lang w:val="en-US"/>
+              </w:rPr>
+            </w:pPr>
+            <w:r>
+              <w:rPr>
+                <w:color w:val="000000" w:themeColor="text1"/>
+                <w:lang w:val="en-US"/>
+              </w:rPr>
+              <w:t>Negative Returns</w:t>
+            </w:r>
+          </w:p>
+        </w:tc>
+        <w:tc>
+          <w:tcPr>
+            <w:tcW w:w="3021" w:type="dxa"/>
+          </w:tcPr>
+          <w:p>
+            <w:pPr>
+              <w:jc w:val="both"/>
+              <w:rPr>
+                <w:color w:val="000000" w:themeColor="text1"/>
+                <w:lang w:val="en-US"/>
+              </w:rPr>
+            </w:pPr>
+            <w:r>
+              <w:rPr>
+                <w:color w:val="000000" w:themeColor="text1"/>
+                <w:lang w:val="en-US"/>
+              </w:rPr>
+              <w:t>43.65%</w:t>
+            </w:r>
+          </w:p>
+        </w:tc>
+        <w:tc>
+          <w:tcPr>
+            <w:tcW w:w="3021" w:type="dxa"/>
+          </w:tcPr>
+          <w:p>
+            <w:pPr>
+              <w:jc w:val="both"/>
+              <w:rPr>
+                <w:color w:val="000000" w:themeColor="text1"/>
+                <w:lang w:val="en-US"/>
+              </w:rPr>
+            </w:pPr>
+            <w:r>
+              <w:rPr>
+                <w:color w:val="000000" w:themeColor="text1"/>
+                <w:lang w:val="en-US"/>
+              </w:rPr>
+              <w:t>44.14%</w:t>
+            </w:r>
+          </w:p>
+        </w:tc>
+      </w:tr>
+      <w:tr>
+        <w:tc>
+          <w:tcPr>
+            <w:tcW w:w="3020" w:type="dxa"/>
+          </w:tcPr>
+          <w:p>
+            <w:pPr>
+              <w:jc w:val="both"/>
+              <w:rPr>
+                <w:color w:val="000000" w:themeColor="text1"/>
+                <w:lang w:val="en-US"/>
+              </w:rPr>
+            </w:pPr>
+            <w:r>
+              <w:rPr>
+                <w:color w:val="000000" w:themeColor="text1"/>
+                <w:lang w:val="en-US"/>
+              </w:rPr>
+              <w:t>Neutral Returns</w:t>
+            </w:r>
+          </w:p>
+        </w:tc>
+        <w:tc>
+          <w:tcPr>
+            <w:tcW w:w="3021" w:type="dxa"/>
+          </w:tcPr>
+          <w:p>
+            <w:pPr>
+              <w:jc w:val="both"/>
+              <w:rPr>
+                <w:color w:val="000000" w:themeColor="text1"/>
+                <w:lang w:val="en-US"/>
+              </w:rPr>
+            </w:pPr>
+            <w:r>
+              <w:rPr>
+                <w:color w:val="000000" w:themeColor="text1"/>
+                <w:lang w:val="en-US"/>
+              </w:rPr>
+              <w:t>46.23%</w:t>
+            </w:r>
+          </w:p>
+        </w:tc>
+        <w:tc>
+          <w:tcPr>
+            <w:tcW w:w="3021" w:type="dxa"/>
+          </w:tcPr>
+          <w:p>
+            <w:pPr>
+              <w:jc w:val="both"/>
+              <w:rPr>
+                <w:color w:val="000000" w:themeColor="text1"/>
+                <w:lang w:val="en-US"/>
+              </w:rPr>
+            </w:pPr>
+            <w:r>
+              <w:rPr>
+                <w:color w:val="000000" w:themeColor="text1"/>
+                <w:lang w:val="en-US"/>
+              </w:rPr>
+              <w:t>63.51%</w:t>
+            </w:r>
+          </w:p>
+        </w:tc>
+      </w:tr>
+      <w:tr>
+        <w:tc>
+          <w:tcPr>
+            <w:tcW w:w="3020" w:type="dxa"/>
+          </w:tcPr>
+          <w:p>
+            <w:pPr>
+              <w:jc w:val="both"/>
+              <w:rPr>
+                <w:color w:val="000000" w:themeColor="text1"/>
+                <w:lang w:val="en-US"/>
+              </w:rPr>
+            </w:pPr>
+            <w:r>
+              <w:rPr>
+                <w:color w:val="000000" w:themeColor="text1"/>
+                <w:lang w:val="en-US"/>
+              </w:rPr>
+              <w:t>Positive Returns</w:t>
+            </w:r>
+          </w:p>
+        </w:tc>
+        <w:tc>
+          <w:tcPr>
+            <w:tcW w:w="3021" w:type="dxa"/>
+          </w:tcPr>
+          <w:p>
+            <w:pPr>
+              <w:jc w:val="both"/>
+              <w:rPr>
+                <w:color w:val="000000" w:themeColor="text1"/>
+                <w:lang w:val="en-US"/>
+              </w:rPr>
+            </w:pPr>
+            <w:r>
+              <w:rPr>
+                <w:color w:val="000000" w:themeColor="text1"/>
+                <w:lang w:val="en-US"/>
+              </w:rPr>
+              <w:t>38.10%</w:t>
+            </w:r>
+          </w:p>
+        </w:tc>
+        <w:tc>
+          <w:tcPr>
+            <w:tcW w:w="3021" w:type="dxa"/>
+          </w:tcPr>
+          <w:p>
+            <w:pPr>
+              <w:jc w:val="both"/>
+              <w:rPr>
+                <w:color w:val="000000" w:themeColor="text1"/>
+                <w:lang w:val="en-US"/>
+              </w:rPr>
+            </w:pPr>
+            <w:r>
+              <w:rPr>
+                <w:color w:val="000000" w:themeColor="text1"/>
+                <w:lang w:val="en-US"/>
+              </w:rPr>
+              <w:t>23.42%</w:t>
+            </w:r>
+          </w:p>
+        </w:tc>
+      </w:tr>
+    </w:tbl>
+    <w:p>
+      <w:pPr>
+        <w:pStyle w:val="Caption"/>
+        <w:jc w:val="center"/>
+        <w:rPr>
+          <w:lang w:val="en-US"/>
+        </w:rPr>
+      </w:pPr>
+      <w:r>
+        <w:t xml:space="preserve">Table </w:t>
+      </w:r>
+      <w:r>
+        <w:fldChar w:fldCharType="begin"/>
+      </w:r>
+      <w:r>
+        <w:instrText xml:space="preserve"> SEQ Table \* ARABIC </w:instrText>
+      </w:r>
+      <w:r>
+        <w:fldChar w:fldCharType="separate"/>
+      </w:r>
+      <w:r>
+        <w:rPr>
+          <w:noProof/>
+        </w:rPr>
+        <w:t>5</w:t>
+      </w:r>
+      <w:r>
+        <w:rPr>
+          <w:noProof/>
+        </w:rPr>
+        <w:fldChar w:fldCharType="end"/>
+      </w:r>
+      <w:r>
+        <w:t xml:space="preserve"> Benchmark performance metrics</w:t>
+      </w:r>
+    </w:p>
+    <w:p>
+      <w:pPr>
+        <w:jc w:val="both"/>
+        <w:rPr>
+          <w:lang w:val="en-US"/>
+        </w:rPr>
+      </w:pPr>
+      <w:r>
+        <w:rPr>
+          <w:lang w:val="en-US"/>
+        </w:rPr>
+        <w:t>The area chart model has an accuracy on the test set of 42.64%.</w:t>
+      </w:r>
+    </w:p>
+    <w:tbl>
+      <w:tblPr>
+        <w:tblStyle w:val="TableGrid"/>
+        <w:tblW w:w="0" w:type="auto"/>
+        <w:tblLook w:val="04A0" w:firstRow="1" w:lastRow="0" w:firstColumn="1" w:lastColumn="0" w:noHBand="0" w:noVBand="1"/>
+      </w:tblPr>
+      <w:tblGrid>
+        <w:gridCol w:w="3020"/>
+        <w:gridCol w:w="3021"/>
+        <w:gridCol w:w="3021"/>
+      </w:tblGrid>
+      <w:tr>
+        <w:tc>
+          <w:tcPr>
+            <w:tcW w:w="3020" w:type="dxa"/>
+          </w:tcPr>
+          <w:p>
+            <w:pPr>
+              <w:jc w:val="both"/>
+              <w:rPr>
+                <w:b/>
+                <w:bCs/>
+                <w:color w:val="000000" w:themeColor="text1"/>
+                <w:lang w:val="en-US"/>
+              </w:rPr>
+            </w:pPr>
+            <w:r>
+              <w:rPr>
+                <w:b/>
+                <w:bCs/>
+                <w:color w:val="000000" w:themeColor="text1"/>
+                <w:lang w:val="en-US"/>
+              </w:rPr>
+              <w:t>Label</w:t>
+            </w:r>
+          </w:p>
+        </w:tc>
+        <w:tc>
+          <w:tcPr>
+            <w:tcW w:w="3021" w:type="dxa"/>
+          </w:tcPr>
+          <w:p>
+            <w:pPr>
+              <w:jc w:val="both"/>
+              <w:rPr>
+                <w:b/>
+                <w:bCs/>
+                <w:color w:val="000000" w:themeColor="text1"/>
+                <w:lang w:val="en-US"/>
+              </w:rPr>
+            </w:pPr>
+            <w:r>
+              <w:rPr>
+                <w:b/>
+                <w:bCs/>
+                <w:color w:val="000000" w:themeColor="text1"/>
+                <w:lang w:val="en-US"/>
+              </w:rPr>
+              <w:t>Precision</w:t>
+            </w:r>
+          </w:p>
+        </w:tc>
+        <w:tc>
+          <w:tcPr>
+            <w:tcW w:w="3021" w:type="dxa"/>
+          </w:tcPr>
+          <w:p>
+            <w:pPr>
+              <w:jc w:val="both"/>
+              <w:rPr>
+                <w:b/>
+                <w:bCs/>
+                <w:color w:val="000000" w:themeColor="text1"/>
+                <w:lang w:val="en-US"/>
+              </w:rPr>
+            </w:pPr>
+            <w:r>
+              <w:rPr>
+                <w:b/>
+                <w:bCs/>
+                <w:color w:val="000000" w:themeColor="text1"/>
+                <w:lang w:val="en-US"/>
+              </w:rPr>
+              <w:t>Recall</w:t>
+            </w:r>
+          </w:p>
+        </w:tc>
+      </w:tr>
+      <w:tr>
+        <w:tc>
+          <w:tcPr>
+            <w:tcW w:w="3020" w:type="dxa"/>
+          </w:tcPr>
+          <w:p>
+            <w:pPr>
+              <w:jc w:val="both"/>
+              <w:rPr>
+                <w:color w:val="000000" w:themeColor="text1"/>
+                <w:lang w:val="en-US"/>
+              </w:rPr>
+            </w:pPr>
+            <w:r>
+              <w:rPr>
+                <w:color w:val="000000" w:themeColor="text1"/>
+                <w:lang w:val="en-US"/>
+              </w:rPr>
+              <w:t>Negative Returns</w:t>
+            </w:r>
+          </w:p>
+        </w:tc>
+        <w:tc>
+          <w:tcPr>
+            <w:tcW w:w="3021" w:type="dxa"/>
+          </w:tcPr>
+          <w:p>
+            <w:pPr>
+              <w:jc w:val="both"/>
+              <w:rPr>
+                <w:color w:val="000000" w:themeColor="text1"/>
+                <w:lang w:val="en-US"/>
+              </w:rPr>
+            </w:pPr>
+            <w:r>
+              <w:rPr>
+                <w:color w:val="000000" w:themeColor="text1"/>
+                <w:lang w:val="en-US"/>
+              </w:rPr>
+              <w:t>39.81</w:t>
+            </w:r>
+            <w:r>
+              <w:rPr>
+                <w:color w:val="000000" w:themeColor="text1"/>
+                <w:lang w:val="en-US"/>
+              </w:rPr>
+              <w:t>%</w:t>
+            </w:r>
+          </w:p>
+        </w:tc>
+        <w:tc>
+          <w:tcPr>
+            <w:tcW w:w="3021" w:type="dxa"/>
+          </w:tcPr>
+          <w:p>
+            <w:pPr>
+              <w:jc w:val="both"/>
+              <w:rPr>
+                <w:color w:val="000000" w:themeColor="text1"/>
+                <w:lang w:val="en-US"/>
+              </w:rPr>
+            </w:pPr>
+            <w:r>
+              <w:rPr>
+                <w:color w:val="000000" w:themeColor="text1"/>
+                <w:lang w:val="en-US"/>
+              </w:rPr>
+              <w:t>55.41</w:t>
+            </w:r>
+            <w:r>
+              <w:rPr>
+                <w:color w:val="000000" w:themeColor="text1"/>
+                <w:lang w:val="en-US"/>
+              </w:rPr>
+              <w:t>%</w:t>
+            </w:r>
+          </w:p>
+        </w:tc>
+      </w:tr>
+      <w:tr>
+        <w:tc>
+          <w:tcPr>
+            <w:tcW w:w="3020" w:type="dxa"/>
+          </w:tcPr>
+          <w:p>
+            <w:pPr>
+              <w:jc w:val="both"/>
+              <w:rPr>
+                <w:color w:val="000000" w:themeColor="text1"/>
+                <w:lang w:val="en-US"/>
+              </w:rPr>
+            </w:pPr>
+            <w:r>
+              <w:rPr>
+                <w:color w:val="000000" w:themeColor="text1"/>
+                <w:lang w:val="en-US"/>
+              </w:rPr>
+              <w:t>Neutral Returns</w:t>
+            </w:r>
+          </w:p>
+        </w:tc>
+        <w:tc>
+          <w:tcPr>
+            <w:tcW w:w="3021" w:type="dxa"/>
+          </w:tcPr>
+          <w:p>
+            <w:pPr>
+              <w:jc w:val="both"/>
+              <w:rPr>
+                <w:color w:val="000000" w:themeColor="text1"/>
+                <w:lang w:val="en-US"/>
+              </w:rPr>
+            </w:pPr>
+            <w:r>
+              <w:rPr>
+                <w:color w:val="000000" w:themeColor="text1"/>
+                <w:lang w:val="en-US"/>
+              </w:rPr>
+              <w:t>52.89</w:t>
+            </w:r>
+            <w:r>
+              <w:rPr>
+                <w:color w:val="000000" w:themeColor="text1"/>
+                <w:lang w:val="en-US"/>
+              </w:rPr>
+              <w:t>%</w:t>
+            </w:r>
+          </w:p>
+        </w:tc>
+        <w:tc>
+          <w:tcPr>
+            <w:tcW w:w="3021" w:type="dxa"/>
+          </w:tcPr>
+          <w:p>
+            <w:pPr>
+              <w:jc w:val="both"/>
+              <w:rPr>
+                <w:color w:val="000000" w:themeColor="text1"/>
+                <w:lang w:val="en-US"/>
+              </w:rPr>
+            </w:pPr>
+            <w:r>
+              <w:rPr>
+                <w:color w:val="000000" w:themeColor="text1"/>
+                <w:lang w:val="en-US"/>
+              </w:rPr>
+              <w:t>51.58</w:t>
+            </w:r>
+            <w:r>
+              <w:rPr>
+                <w:color w:val="000000" w:themeColor="text1"/>
+                <w:lang w:val="en-US"/>
+              </w:rPr>
+              <w:t>%</w:t>
+            </w:r>
+          </w:p>
+        </w:tc>
+      </w:tr>
+      <w:tr>
+        <w:tc>
+          <w:tcPr>
+            <w:tcW w:w="3020" w:type="dxa"/>
+          </w:tcPr>
+          <w:p>
+            <w:pPr>
+              <w:jc w:val="both"/>
+              <w:rPr>
+                <w:color w:val="000000" w:themeColor="text1"/>
+                <w:lang w:val="en-US"/>
+              </w:rPr>
+            </w:pPr>
+            <w:r>
+              <w:rPr>
+                <w:color w:val="000000" w:themeColor="text1"/>
+                <w:lang w:val="en-US"/>
+              </w:rPr>
+              <w:t>Positive Returns</w:t>
+            </w:r>
+          </w:p>
+        </w:tc>
+        <w:tc>
+          <w:tcPr>
+            <w:tcW w:w="3021" w:type="dxa"/>
+          </w:tcPr>
+          <w:p>
+            <w:pPr>
+              <w:jc w:val="both"/>
+              <w:rPr>
+                <w:color w:val="000000" w:themeColor="text1"/>
+                <w:lang w:val="en-US"/>
+              </w:rPr>
+            </w:pPr>
+            <w:r>
+              <w:rPr>
+                <w:color w:val="000000" w:themeColor="text1"/>
+                <w:lang w:val="en-US"/>
+              </w:rPr>
+              <w:t>3</w:t>
+            </w:r>
+            <w:r>
+              <w:rPr>
+                <w:color w:val="000000" w:themeColor="text1"/>
+                <w:lang w:val="en-US"/>
+              </w:rPr>
+              <w:t>3.10</w:t>
+            </w:r>
+            <w:r>
+              <w:rPr>
+                <w:color w:val="000000" w:themeColor="text1"/>
+                <w:lang w:val="en-US"/>
+              </w:rPr>
+              <w:t>%</w:t>
+            </w:r>
+          </w:p>
+        </w:tc>
+        <w:tc>
+          <w:tcPr>
+            <w:tcW w:w="3021" w:type="dxa"/>
+          </w:tcPr>
+          <w:p>
+            <w:pPr>
+              <w:jc w:val="both"/>
+              <w:rPr>
+                <w:color w:val="000000" w:themeColor="text1"/>
+                <w:lang w:val="en-US"/>
+              </w:rPr>
+            </w:pPr>
+            <w:r>
+              <w:rPr>
+                <w:color w:val="000000" w:themeColor="text1"/>
+                <w:lang w:val="en-US"/>
+              </w:rPr>
+              <w:t>2</w:t>
+            </w:r>
+            <w:r>
+              <w:rPr>
+                <w:color w:val="000000" w:themeColor="text1"/>
+                <w:lang w:val="en-US"/>
+              </w:rPr>
+              <w:t>0.95</w:t>
+            </w:r>
+            <w:r>
+              <w:rPr>
+                <w:color w:val="000000" w:themeColor="text1"/>
+                <w:lang w:val="en-US"/>
+              </w:rPr>
+              <w:t>%</w:t>
+            </w:r>
+          </w:p>
+        </w:tc>
+      </w:tr>
+    </w:tbl>
+    <w:p>
+      <w:pPr>
+        <w:pStyle w:val="Caption"/>
+        <w:jc w:val="center"/>
+        <w:rPr>
+          <w:lang w:val="en-US"/>
+        </w:rPr>
+      </w:pPr>
+      <w:r>
+        <w:t xml:space="preserve">Table </w:t>
+      </w:r>
+      <w:r>
+        <w:fldChar w:fldCharType="begin"/>
+      </w:r>
+      <w:r>
+        <w:instrText xml:space="preserve"> SEQ Table \* ARABIC </w:instrText>
+      </w:r>
+      <w:r>
+        <w:fldChar w:fldCharType="separate"/>
+      </w:r>
+      <w:r>
+        <w:rPr>
+          <w:noProof/>
+        </w:rPr>
+        <w:t>6</w:t>
+      </w:r>
+      <w:r>
+        <w:rPr>
+          <w:noProof/>
+        </w:rPr>
+        <w:fldChar w:fldCharType="end"/>
+      </w:r>
+      <w:r>
+        <w:t xml:space="preserve"> Area chart model performance metrics</w:t>
+      </w:r>
+    </w:p>
+    <w:p>
+      <w:pPr>
+        <w:jc w:val="both"/>
+        <w:rPr>
+          <w:lang w:val="en-US"/>
+        </w:rPr>
+      </w:pPr>
+      <w:r>
+        <w:rPr>
+          <w:lang w:val="en-US"/>
+        </w:rPr>
+        <w:t>The GADF model has an accuracy on the test set of 37.99%.</w:t>
+      </w:r>
+    </w:p>
+    <w:tbl>
+      <w:tblPr>
+        <w:tblStyle w:val="TableGrid"/>
+        <w:tblW w:w="0" w:type="auto"/>
+        <w:tblLook w:val="04A0" w:firstRow="1" w:lastRow="0" w:firstColumn="1" w:lastColumn="0" w:noHBand="0" w:noVBand="1"/>
+      </w:tblPr>
+      <w:tblGrid>
+        <w:gridCol w:w="3020"/>
+        <w:gridCol w:w="3021"/>
+        <w:gridCol w:w="3021"/>
+      </w:tblGrid>
+      <w:tr>
+        <w:tc>
+          <w:tcPr>
+            <w:tcW w:w="3020" w:type="dxa"/>
+          </w:tcPr>
+          <w:p>
+            <w:pPr>
+              <w:jc w:val="both"/>
+              <w:rPr>
+                <w:b/>
+                <w:bCs/>
+                <w:color w:val="000000" w:themeColor="text1"/>
+                <w:lang w:val="en-US"/>
+              </w:rPr>
+            </w:pPr>
+            <w:r>
+              <w:rPr>
+                <w:b/>
+                <w:bCs/>
+                <w:color w:val="000000" w:themeColor="text1"/>
+                <w:lang w:val="en-US"/>
+              </w:rPr>
+              <w:t>Label</w:t>
+            </w:r>
+          </w:p>
+        </w:tc>
+        <w:tc>
+          <w:tcPr>
+            <w:tcW w:w="3021" w:type="dxa"/>
+          </w:tcPr>
+          <w:p>
+            <w:pPr>
+              <w:jc w:val="both"/>
+              <w:rPr>
+                <w:b/>
+                <w:bCs/>
+                <w:color w:val="000000" w:themeColor="text1"/>
+                <w:lang w:val="en-US"/>
+              </w:rPr>
+            </w:pPr>
+            <w:r>
+              <w:rPr>
+                <w:b/>
+                <w:bCs/>
+                <w:color w:val="000000" w:themeColor="text1"/>
+                <w:lang w:val="en-US"/>
+              </w:rPr>
+              <w:t>Precision</w:t>
+            </w:r>
+          </w:p>
+        </w:tc>
+        <w:tc>
+          <w:tcPr>
+            <w:tcW w:w="3021" w:type="dxa"/>
+          </w:tcPr>
+          <w:p>
+            <w:pPr>
+              <w:jc w:val="both"/>
+              <w:rPr>
+                <w:b/>
+                <w:bCs/>
+                <w:color w:val="000000" w:themeColor="text1"/>
+                <w:lang w:val="en-US"/>
+              </w:rPr>
+            </w:pPr>
+            <w:r>
+              <w:rPr>
+                <w:b/>
+                <w:bCs/>
+                <w:color w:val="000000" w:themeColor="text1"/>
+                <w:lang w:val="en-US"/>
+              </w:rPr>
+              <w:t>Recall</w:t>
+            </w:r>
+          </w:p>
+        </w:tc>
+      </w:tr>
+      <w:tr>
+        <w:tc>
+          <w:tcPr>
+            <w:tcW w:w="3020" w:type="dxa"/>
+          </w:tcPr>
+          <w:p>
+            <w:pPr>
+              <w:jc w:val="both"/>
+              <w:rPr>
+                <w:color w:val="000000" w:themeColor="text1"/>
+                <w:lang w:val="en-US"/>
+              </w:rPr>
+            </w:pPr>
+            <w:r>
+              <w:rPr>
+                <w:color w:val="000000" w:themeColor="text1"/>
+                <w:lang w:val="en-US"/>
+              </w:rPr>
+              <w:t>Negative Returns</w:t>
+            </w:r>
+          </w:p>
+        </w:tc>
+        <w:tc>
+          <w:tcPr>
+            <w:tcW w:w="3021" w:type="dxa"/>
+          </w:tcPr>
+          <w:p>
+            <w:pPr>
+              <w:jc w:val="both"/>
+              <w:rPr>
+                <w:color w:val="000000" w:themeColor="text1"/>
+                <w:lang w:val="en-US"/>
+              </w:rPr>
+            </w:pPr>
+            <w:r>
+              <w:rPr>
+                <w:color w:val="000000" w:themeColor="text1"/>
+                <w:lang w:val="en-US"/>
+              </w:rPr>
+              <w:t>37.44</w:t>
+            </w:r>
+            <w:r>
+              <w:rPr>
+                <w:color w:val="000000" w:themeColor="text1"/>
+                <w:lang w:val="en-US"/>
+              </w:rPr>
+              <w:t>%</w:t>
+            </w:r>
+          </w:p>
+        </w:tc>
+        <w:tc>
+          <w:tcPr>
+            <w:tcW w:w="3021" w:type="dxa"/>
+          </w:tcPr>
+          <w:p>
+            <w:pPr>
+              <w:jc w:val="both"/>
+              <w:rPr>
+                <w:color w:val="000000" w:themeColor="text1"/>
+                <w:lang w:val="en-US"/>
+              </w:rPr>
+            </w:pPr>
+            <w:r>
+              <w:rPr>
+                <w:color w:val="000000" w:themeColor="text1"/>
+                <w:lang w:val="en-US"/>
+              </w:rPr>
+              <w:t>34.91</w:t>
+            </w:r>
+            <w:r>
+              <w:rPr>
+                <w:color w:val="000000" w:themeColor="text1"/>
+                <w:lang w:val="en-US"/>
+              </w:rPr>
+              <w:t>%</w:t>
+            </w:r>
+          </w:p>
+        </w:tc>
+      </w:tr>
+      <w:tr>
+        <w:tc>
+          <w:tcPr>
+            <w:tcW w:w="3020" w:type="dxa"/>
+          </w:tcPr>
+          <w:p>
+            <w:pPr>
+              <w:jc w:val="both"/>
+              <w:rPr>
+                <w:color w:val="000000" w:themeColor="text1"/>
+                <w:lang w:val="en-US"/>
+              </w:rPr>
+            </w:pPr>
+            <w:r>
+              <w:rPr>
+                <w:color w:val="000000" w:themeColor="text1"/>
+                <w:lang w:val="en-US"/>
+              </w:rPr>
+              <w:t>Neutral Returns</w:t>
+            </w:r>
+          </w:p>
+        </w:tc>
+        <w:tc>
+          <w:tcPr>
+            <w:tcW w:w="3021" w:type="dxa"/>
+          </w:tcPr>
+          <w:p>
+            <w:pPr>
+              <w:jc w:val="both"/>
+              <w:rPr>
+                <w:color w:val="000000" w:themeColor="text1"/>
+                <w:lang w:val="en-US"/>
+              </w:rPr>
+            </w:pPr>
+            <w:r>
+              <w:rPr>
+                <w:color w:val="000000" w:themeColor="text1"/>
+                <w:lang w:val="en-US"/>
+              </w:rPr>
+              <w:t>38.05</w:t>
+            </w:r>
+            <w:r>
+              <w:rPr>
+                <w:color w:val="000000" w:themeColor="text1"/>
+                <w:lang w:val="en-US"/>
+              </w:rPr>
+              <w:t>%</w:t>
+            </w:r>
+          </w:p>
+        </w:tc>
+        <w:tc>
+          <w:tcPr>
+            <w:tcW w:w="3021" w:type="dxa"/>
+          </w:tcPr>
+          <w:p>
+            <w:pPr>
+              <w:jc w:val="both"/>
+              <w:rPr>
+                <w:color w:val="000000" w:themeColor="text1"/>
+                <w:lang w:val="en-US"/>
+              </w:rPr>
+            </w:pPr>
+            <w:r>
+              <w:rPr>
+                <w:color w:val="000000" w:themeColor="text1"/>
+                <w:lang w:val="en-US"/>
+              </w:rPr>
+              <w:t>44.82</w:t>
+            </w:r>
+            <w:r>
+              <w:rPr>
+                <w:color w:val="000000" w:themeColor="text1"/>
+                <w:lang w:val="en-US"/>
+              </w:rPr>
+              <w:t>%</w:t>
+            </w:r>
+          </w:p>
+        </w:tc>
+      </w:tr>
+      <w:tr>
+        <w:tc>
+          <w:tcPr>
+            <w:tcW w:w="3020" w:type="dxa"/>
+          </w:tcPr>
+          <w:p>
+            <w:pPr>
+              <w:jc w:val="both"/>
+              <w:rPr>
+                <w:color w:val="000000" w:themeColor="text1"/>
+                <w:lang w:val="en-US"/>
+              </w:rPr>
+            </w:pPr>
+            <w:r>
+              <w:rPr>
+                <w:color w:val="000000" w:themeColor="text1"/>
+                <w:lang w:val="en-US"/>
+              </w:rPr>
+              <w:t>Positive Returns</w:t>
+            </w:r>
+          </w:p>
+        </w:tc>
+        <w:tc>
+          <w:tcPr>
+            <w:tcW w:w="3021" w:type="dxa"/>
+          </w:tcPr>
+          <w:p>
+            <w:pPr>
+              <w:jc w:val="both"/>
+              <w:rPr>
+                <w:color w:val="000000" w:themeColor="text1"/>
+                <w:lang w:val="en-US"/>
+              </w:rPr>
+            </w:pPr>
+            <w:r>
+              <w:rPr>
+                <w:color w:val="000000" w:themeColor="text1"/>
+                <w:lang w:val="en-US"/>
+              </w:rPr>
+              <w:t>3</w:t>
+            </w:r>
+            <w:r>
+              <w:rPr>
+                <w:color w:val="000000" w:themeColor="text1"/>
+                <w:lang w:val="en-US"/>
+              </w:rPr>
+              <w:t>8.48</w:t>
+            </w:r>
+            <w:r>
+              <w:rPr>
+                <w:color w:val="000000" w:themeColor="text1"/>
+                <w:lang w:val="en-US"/>
+              </w:rPr>
+              <w:t>%</w:t>
+            </w:r>
+          </w:p>
+        </w:tc>
+        <w:tc>
+          <w:tcPr>
+            <w:tcW w:w="3021" w:type="dxa"/>
+          </w:tcPr>
+          <w:p>
+            <w:pPr>
+              <w:jc w:val="both"/>
+              <w:rPr>
+                <w:color w:val="000000" w:themeColor="text1"/>
+                <w:lang w:val="en-US"/>
+              </w:rPr>
+            </w:pPr>
+            <w:r>
+              <w:rPr>
+                <w:color w:val="000000" w:themeColor="text1"/>
+                <w:lang w:val="en-US"/>
+              </w:rPr>
+              <w:t>34.23</w:t>
+            </w:r>
+            <w:r>
+              <w:rPr>
+                <w:color w:val="000000" w:themeColor="text1"/>
+                <w:lang w:val="en-US"/>
+              </w:rPr>
+              <w:t>%</w:t>
+            </w:r>
+          </w:p>
+        </w:tc>
+      </w:tr>
+    </w:tbl>
+    <w:p>
+      <w:pPr>
+        <w:pStyle w:val="Caption"/>
+        <w:jc w:val="center"/>
+        <w:rPr>
+          <w:lang w:val="en-US"/>
+        </w:rPr>
+      </w:pPr>
+      <w:r>
+        <w:t xml:space="preserve">Table </w:t>
+      </w:r>
+      <w:r>
+        <w:fldChar w:fldCharType="begin"/>
+      </w:r>
+      <w:r>
+        <w:instrText xml:space="preserve"> SEQ Table \* ARABIC </w:instrText>
+      </w:r>
+      <w:r>
+        <w:fldChar w:fldCharType="separate"/>
+      </w:r>
+      <w:r>
+        <w:rPr>
+          <w:noProof/>
+        </w:rPr>
+        <w:t>7</w:t>
+      </w:r>
+      <w:r>
+        <w:rPr>
+          <w:noProof/>
+        </w:rPr>
+        <w:fldChar w:fldCharType="end"/>
+      </w:r>
+      <w:r>
+        <w:t xml:space="preserve"> Area chart model performance metrics</w:t>
+      </w:r>
+    </w:p>
+    <w:p>
+      <w:pPr>
+        <w:jc w:val="both"/>
+        <w:rPr>
+          <w:lang w:val="en-US"/>
+        </w:rPr>
+      </w:pPr>
+      <w:r>
+        <w:rPr>
+          <w:lang w:val="en-US"/>
+        </w:rPr>
+        <w:t xml:space="preserve">Across all models, the benchmark model is actually the best performer. This is surprising as similar CNN models from previous studies have shown promising performances. A key difference between this </w:t>
+      </w:r>
+      <w:r>
+        <w:rPr>
+          <w:lang w:val="en-US"/>
+        </w:rPr>
+        <w:t>project and previous projects is the scope of the data. While previous studies limited themselves to small universes (such as the DOW50), this project looks at (almost) all stocks and ETFs listed on US stock exchanges. This means that there is a very wide range of assets which might behave differently (for instance small vs large companies, tech vs cyclical …). Perhaps the patterns recognized for certain types of assets are not transferable to other types of assets.</w:t>
+      </w:r>
+    </w:p>
+    <w:p>
+      <w:pPr>
+        <w:jc w:val="both"/>
+        <w:rPr>
+          <w:lang w:val="en-US"/>
+        </w:rPr>
+      </w:pPr>
+      <w:r>
+        <w:rPr>
+          <w:lang w:val="en-US"/>
+        </w:rPr>
+        <w:t xml:space="preserve">Nonetheless, there are some points where the CNN models perform better than the benchmark model. First, the area chart model has a much higher recall of negative returns. Roughly 55% of all negative returns were captured by this model. This could be useful to avoid investing in assets that will have a negative future return. Second, the GADF model has a higher recall of positive returns, although at 34% it is not too far from a random choice either. Finally, the GADF model seems to have the most balanced </w:t>
+      </w:r>
+      <w:r>
+        <w:rPr>
+          <w:lang w:val="en-US"/>
+        </w:rPr>
+        <w:t>precisions. It does not seem to be skewed to either of the three classes.</w:t>
+      </w:r>
+    </w:p>
+    <w:p>
+      <w:pPr>
+        <w:jc w:val="both"/>
+        <w:rPr>
+          <w:lang w:val="en-US"/>
+        </w:rPr>
+      </w:pPr>
+      <w:r>
+        <w:rPr>
+          <w:lang w:val="en-US"/>
+        </w:rPr>
+        <w:t>In conclusion, while the area chart and GADF model do not offer much value in their current form, they do offer some interesting metrics already. Perhaps with a different structure (for instance to omit the overfitting seen in the GADF model), the accuracy, precision and recall can be bumped up to beat the benchmark model. In its current form, the area chart model is the best performer out of the two CNN models, with an accuracy close to the benchmark model.</w:t>
+      </w:r>
+    </w:p>
+    <w:p>
+      <w:pPr>
+        <w:jc w:val="both"/>
         <w:rPr>
           <w:b/>
           <w:bCs/>
           <w:lang w:val="en-US"/>
         </w:rPr>
-        <w:t>Justification</w:t>
-      </w:r>
+      </w:pPr>
     </w:p>
     <w:p>
       <w:pPr>
@@ -3885,6 +6032,22 @@
     </w:p>
     <w:p>
       <w:pPr>
+        <w:pStyle w:val="Heading1"/>
+        <w:jc w:val="both"/>
+        <w:rPr>
+          <w:lang w:val="en-US"/>
+        </w:rPr>
+      </w:pPr>
+      <w:r>
+        <w:rPr>
+          <w:lang w:val="en-US"/>
+        </w:rPr>
+        <w:lastRenderedPageBreak/>
+        <w:t>Conclusion</w:t>
+      </w:r>
+    </w:p>
+    <w:p>
+      <w:pPr>
         <w:jc w:val="both"/>
         <w:rPr>
           <w:b/>
@@ -3892,16 +6055,72 @@
           <w:lang w:val="en-US"/>
         </w:rPr>
       </w:pPr>
-    </w:p>
-    <w:p>
-      <w:pPr>
-        <w:jc w:val="both"/>
+      <w:r>
         <w:rPr>
           <w:b/>
           <w:bCs/>
           <w:lang w:val="en-US"/>
         </w:rPr>
-      </w:pPr>
+        <w:t>Reflection</w:t>
+      </w:r>
+    </w:p>
+    <w:p>
+      <w:pPr>
+        <w:jc w:val="both"/>
+        <w:rPr>
+          <w:lang w:val="en-US"/>
+        </w:rPr>
+      </w:pPr>
+      <w:r>
+        <w:rPr>
+          <w:lang w:val="en-US"/>
+        </w:rPr>
+        <w:t xml:space="preserve">The problem of </w:t>
+      </w:r>
+      <w:r>
+        <w:rPr>
+          <w:lang w:val="en-US"/>
+        </w:rPr>
+        <w:t xml:space="preserve">predicting future stock returns is a problem that, in my humble opinion, will never </w:t>
+      </w:r>
+      <w:r>
+        <w:rPr>
+          <w:lang w:val="en-US"/>
+        </w:rPr>
+        <w:t xml:space="preserve">be solved with 100% accuracy. While the model constructed above shows some nice characteristics, it is still far from being usable in a real-life investment setting. However, the model suggested above could (with some improvement) become a part of a larger ensemble model that takes many different predictions into account as simple directionality of prices (as suggested by this model) is </w:t>
+      </w:r>
+      <w:r>
+        <w:rPr>
+          <w:lang w:val="en-US"/>
+        </w:rPr>
+        <w:t>likely too vague of a signal to make a clear investment decision. Next to this, a more elaborate investment algorithm should also take provisions against increased volatility and potential market downturns into account.</w:t>
+      </w:r>
+    </w:p>
+    <w:p>
+      <w:pPr>
+        <w:jc w:val="both"/>
+        <w:rPr>
+          <w:lang w:val="en-US"/>
+        </w:rPr>
+      </w:pPr>
+      <w:r>
+        <w:rPr>
+          <w:lang w:val="en-US"/>
+        </w:rPr>
+        <w:t xml:space="preserve">Regardless of the direct usability of this model, the fact that a machine learning model based on stock chart images </w:t>
+      </w:r>
+      <w:r>
+        <w:rPr>
+          <w:lang w:val="en-US"/>
+        </w:rPr>
+        <w:t>has a higher than random accuracy</w:t>
+      </w:r>
+      <w:r>
+        <w:rPr>
+          <w:lang w:val="en-US"/>
+        </w:rPr>
+        <w:t xml:space="preserve"> is surprising given that technical analysis (the manual analysis of stock chart images) is often discarded as a bad investment strategy.</w:t>
+      </w:r>
     </w:p>
     <w:p>
       <w:pPr>
@@ -3912,322 +6131,12 @@
           <w:lang w:val="en-US"/>
         </w:rPr>
       </w:pPr>
-    </w:p>
-    <w:p>
-      <w:pPr>
-        <w:jc w:val="both"/>
+      <w:r>
         <w:rPr>
           <w:b/>
           <w:bCs/>
           <w:lang w:val="en-US"/>
         </w:rPr>
-      </w:pPr>
-    </w:p>
-    <w:p>
-      <w:pPr>
-        <w:jc w:val="both"/>
-        <w:rPr>
-          <w:b/>
-          <w:bCs/>
-          <w:lang w:val="en-US"/>
-        </w:rPr>
-      </w:pPr>
-    </w:p>
-    <w:p>
-      <w:pPr>
-        <w:jc w:val="both"/>
-        <w:rPr>
-          <w:b/>
-          <w:bCs/>
-          <w:lang w:val="en-US"/>
-        </w:rPr>
-      </w:pPr>
-    </w:p>
-    <w:p>
-      <w:pPr>
-        <w:jc w:val="both"/>
-        <w:rPr>
-          <w:b/>
-          <w:bCs/>
-          <w:lang w:val="en-US"/>
-        </w:rPr>
-      </w:pPr>
-    </w:p>
-    <w:p>
-      <w:pPr>
-        <w:jc w:val="both"/>
-        <w:rPr>
-          <w:b/>
-          <w:bCs/>
-          <w:lang w:val="en-US"/>
-        </w:rPr>
-      </w:pPr>
-    </w:p>
-    <w:p>
-      <w:pPr>
-        <w:jc w:val="both"/>
-        <w:rPr>
-          <w:b/>
-          <w:bCs/>
-          <w:lang w:val="en-US"/>
-        </w:rPr>
-      </w:pPr>
-    </w:p>
-    <w:p>
-      <w:pPr>
-        <w:jc w:val="both"/>
-        <w:rPr>
-          <w:b/>
-          <w:bCs/>
-          <w:lang w:val="en-US"/>
-        </w:rPr>
-      </w:pPr>
-    </w:p>
-    <w:p>
-      <w:pPr>
-        <w:jc w:val="both"/>
-        <w:rPr>
-          <w:b/>
-          <w:bCs/>
-          <w:lang w:val="en-US"/>
-        </w:rPr>
-      </w:pPr>
-    </w:p>
-    <w:p>
-      <w:pPr>
-        <w:jc w:val="both"/>
-        <w:rPr>
-          <w:b/>
-          <w:bCs/>
-          <w:lang w:val="en-US"/>
-        </w:rPr>
-      </w:pPr>
-    </w:p>
-    <w:p>
-      <w:pPr>
-        <w:jc w:val="both"/>
-        <w:rPr>
-          <w:b/>
-          <w:bCs/>
-          <w:lang w:val="en-US"/>
-        </w:rPr>
-      </w:pPr>
-    </w:p>
-    <w:p>
-      <w:pPr>
-        <w:jc w:val="both"/>
-        <w:rPr>
-          <w:b/>
-          <w:bCs/>
-          <w:lang w:val="en-US"/>
-        </w:rPr>
-      </w:pPr>
-    </w:p>
-    <w:p>
-      <w:pPr>
-        <w:jc w:val="both"/>
-        <w:rPr>
-          <w:b/>
-          <w:bCs/>
-          <w:lang w:val="en-US"/>
-        </w:rPr>
-      </w:pPr>
-    </w:p>
-    <w:p>
-      <w:pPr>
-        <w:jc w:val="both"/>
-        <w:rPr>
-          <w:b/>
-          <w:bCs/>
-          <w:lang w:val="en-US"/>
-        </w:rPr>
-      </w:pPr>
-    </w:p>
-    <w:p>
-      <w:pPr>
-        <w:jc w:val="both"/>
-        <w:rPr>
-          <w:b/>
-          <w:bCs/>
-          <w:lang w:val="en-US"/>
-        </w:rPr>
-      </w:pPr>
-    </w:p>
-    <w:p>
-      <w:pPr>
-        <w:jc w:val="both"/>
-        <w:rPr>
-          <w:b/>
-          <w:bCs/>
-          <w:lang w:val="en-US"/>
-        </w:rPr>
-      </w:pPr>
-    </w:p>
-    <w:p>
-      <w:pPr>
-        <w:jc w:val="both"/>
-        <w:rPr>
-          <w:b/>
-          <w:bCs/>
-          <w:lang w:val="en-US"/>
-        </w:rPr>
-      </w:pPr>
-    </w:p>
-    <w:p>
-      <w:pPr>
-        <w:jc w:val="both"/>
-        <w:rPr>
-          <w:b/>
-          <w:bCs/>
-          <w:lang w:val="en-US"/>
-        </w:rPr>
-      </w:pPr>
-    </w:p>
-    <w:p>
-      <w:pPr>
-        <w:jc w:val="both"/>
-        <w:rPr>
-          <w:b/>
-          <w:bCs/>
-          <w:lang w:val="en-US"/>
-        </w:rPr>
-      </w:pPr>
-    </w:p>
-    <w:p>
-      <w:pPr>
-        <w:jc w:val="both"/>
-        <w:rPr>
-          <w:b/>
-          <w:bCs/>
-          <w:lang w:val="en-US"/>
-        </w:rPr>
-      </w:pPr>
-    </w:p>
-    <w:p>
-      <w:pPr>
-        <w:jc w:val="both"/>
-        <w:rPr>
-          <w:b/>
-          <w:bCs/>
-          <w:lang w:val="en-US"/>
-        </w:rPr>
-      </w:pPr>
-    </w:p>
-    <w:p>
-      <w:pPr>
-        <w:jc w:val="both"/>
-        <w:rPr>
-          <w:b/>
-          <w:bCs/>
-          <w:lang w:val="en-US"/>
-        </w:rPr>
-      </w:pPr>
-    </w:p>
-    <w:p>
-      <w:pPr>
-        <w:jc w:val="both"/>
-        <w:rPr>
-          <w:b/>
-          <w:bCs/>
-          <w:lang w:val="en-US"/>
-        </w:rPr>
-      </w:pPr>
-    </w:p>
-    <w:p>
-      <w:pPr>
-        <w:pStyle w:val="Heading1"/>
-        <w:jc w:val="both"/>
-        <w:rPr>
-          <w:lang w:val="en-US"/>
-        </w:rPr>
-      </w:pPr>
-      <w:r>
-        <w:rPr>
-          <w:lang w:val="en-US"/>
-        </w:rPr>
-        <w:lastRenderedPageBreak/>
-        <w:t>Conclusion</w:t>
-      </w:r>
-    </w:p>
-    <w:p>
-      <w:pPr>
-        <w:jc w:val="both"/>
-        <w:rPr>
-          <w:b/>
-          <w:bCs/>
-          <w:lang w:val="en-US"/>
-        </w:rPr>
-      </w:pPr>
-      <w:r>
-        <w:rPr>
-          <w:b/>
-          <w:bCs/>
-          <w:lang w:val="en-US"/>
-        </w:rPr>
-        <w:t>Reflection</w:t>
-      </w:r>
-    </w:p>
-    <w:p>
-      <w:pPr>
-        <w:jc w:val="both"/>
-        <w:rPr>
-          <w:lang w:val="en-US"/>
-        </w:rPr>
-      </w:pPr>
-      <w:r>
-        <w:rPr>
-          <w:lang w:val="en-US"/>
-        </w:rPr>
-        <w:t xml:space="preserve">The problem of </w:t>
-      </w:r>
-      <w:r>
-        <w:rPr>
-          <w:lang w:val="en-US"/>
-        </w:rPr>
-        <w:t xml:space="preserve">predicting future stock returns is a problem that, in my humble opinion, will never </w:t>
-      </w:r>
-      <w:r>
-        <w:rPr>
-          <w:lang w:val="en-US"/>
-        </w:rPr>
-        <w:t xml:space="preserve">be solved with 100% accuracy. While the model constructed above shows some nice characteristics, it is still far from being usable in a real-life investment setting. However, the model suggested above could (with some improvement) become a part of a larger ensemble model that takes many different predictions into account as simple directionality of prices (as suggested by this model) is </w:t>
-      </w:r>
-      <w:r>
-        <w:rPr>
-          <w:lang w:val="en-US"/>
-        </w:rPr>
-        <w:t>likely too vague of a signal to make a clear investment decision. Next to this, a more elaborate investment algorithm should also take provisions against increased volatility and potential market downturns into account.</w:t>
-      </w:r>
-    </w:p>
-    <w:p>
-      <w:pPr>
-        <w:jc w:val="both"/>
-        <w:rPr>
-          <w:lang w:val="en-US"/>
-        </w:rPr>
-      </w:pPr>
-      <w:r>
-        <w:rPr>
-          <w:lang w:val="en-US"/>
-        </w:rPr>
-        <w:t>Regardless of the direct usability of this model, the fact that a machine learning model based on stock chart images has a good accuracy is surprising given that technical analysis (the manual analysis of stock chart images) is often discarded as a bad investment strategy.</w:t>
-      </w:r>
-    </w:p>
-    <w:p>
-      <w:pPr>
-        <w:jc w:val="both"/>
-        <w:rPr>
-          <w:b/>
-          <w:bCs/>
-          <w:lang w:val="en-US"/>
-        </w:rPr>
-      </w:pPr>
-      <w:r>
-        <w:rPr>
-          <w:b/>
-          <w:bCs/>
-          <w:lang w:val="en-US"/>
-        </w:rPr>
         <w:t>Improvement</w:t>
       </w:r>
     </w:p>
@@ -4376,23 +6285,13 @@
           <w:lang w:val="en-US"/>
         </w:rPr>
       </w:pPr>
-      <w:proofErr w:type="spellStart"/>
       <w:r>
         <w:rPr>
           <w:sz w:val="22"/>
           <w:szCs w:val="22"/>
           <w:lang w:val="en-US"/>
         </w:rPr>
-        <w:t>cmc</w:t>
-      </w:r>
-      <w:proofErr w:type="spellEnd"/>
-      <w:r>
-        <w:rPr>
-          <w:sz w:val="22"/>
-          <w:szCs w:val="22"/>
-          <w:lang w:val="en-US"/>
-        </w:rPr>
-        <w:t xml:space="preserve"> markets. (n.d.). </w:t>
+        <w:t xml:space="preserve">cmc markets. (n.d.). </w:t>
       </w:r>
       <w:r>
         <w:rPr>
@@ -4410,47 +6309,28 @@
           <w:szCs w:val="22"/>
           <w:lang w:val="en-US"/>
         </w:rPr>
-        <w:t xml:space="preserve">. </w:t>
-      </w:r>
-      <w:proofErr w:type="spellStart"/>
-      <w:r>
+        <w:t xml:space="preserve">. cmc markets. Retrieved from https://www.cmcmarkets.com/en/trading-guides/bonds-vs-stocks </w:t>
+      </w:r>
+    </w:p>
+    <w:p>
+      <w:pPr>
+        <w:pStyle w:val="Default"/>
         <w:rPr>
           <w:sz w:val="22"/>
           <w:szCs w:val="22"/>
           <w:lang w:val="en-US"/>
         </w:rPr>
-        <w:t>cmc</w:t>
-      </w:r>
-      <w:proofErr w:type="spellEnd"/>
-      <w:r>
+      </w:pPr>
+    </w:p>
+    <w:p>
+      <w:pPr>
+        <w:pStyle w:val="Default"/>
         <w:rPr>
           <w:sz w:val="22"/>
           <w:szCs w:val="22"/>
           <w:lang w:val="en-US"/>
         </w:rPr>
-        <w:t xml:space="preserve"> markets. Retrieved from https://www.cmcmarkets.com/en/trading-guides/bonds-vs-stocks </w:t>
-      </w:r>
-    </w:p>
-    <w:p>
-      <w:pPr>
-        <w:pStyle w:val="Default"/>
-        <w:rPr>
-          <w:sz w:val="22"/>
-          <w:szCs w:val="22"/>
-          <w:lang w:val="en-US"/>
-        </w:rPr>
-      </w:pPr>
-    </w:p>
-    <w:p>
-      <w:pPr>
-        <w:pStyle w:val="Default"/>
-        <w:rPr>
-          <w:sz w:val="22"/>
-          <w:szCs w:val="22"/>
-          <w:lang w:val="en-US"/>
-        </w:rPr>
-      </w:pPr>
-      <w:proofErr w:type="spellStart"/>
+      </w:pPr>
       <w:r>
         <w:rPr>
           <w:color w:val="212121"/>
@@ -4458,17 +6338,7 @@
           <w:szCs w:val="22"/>
           <w:lang w:val="en-US"/>
         </w:rPr>
-        <w:t>Fama</w:t>
-      </w:r>
-      <w:proofErr w:type="spellEnd"/>
-      <w:r>
-        <w:rPr>
-          <w:color w:val="212121"/>
-          <w:sz w:val="22"/>
-          <w:szCs w:val="22"/>
-          <w:lang w:val="en-US"/>
-        </w:rPr>
-        <w:t xml:space="preserve">, E. F., &amp; French, K. R. (2015). A five-factor asset pricing model. </w:t>
+        <w:t xml:space="preserve">Fama, E. F., &amp; French, K. R. (2015). A five-factor asset pricing model. </w:t>
       </w:r>
       <w:r>
         <w:rPr>
@@ -4531,7 +6401,6 @@
           <w:lang w:val="en-US"/>
         </w:rPr>
       </w:pPr>
-      <w:proofErr w:type="spellStart"/>
       <w:r>
         <w:rPr>
           <w:color w:val="212121"/>
@@ -4539,17 +6408,7 @@
           <w:szCs w:val="22"/>
           <w:lang w:val="en-US"/>
         </w:rPr>
-        <w:t>Jin</w:t>
-      </w:r>
-      <w:proofErr w:type="spellEnd"/>
-      <w:r>
-        <w:rPr>
-          <w:color w:val="212121"/>
-          <w:sz w:val="22"/>
-          <w:szCs w:val="22"/>
-          <w:lang w:val="en-US"/>
-        </w:rPr>
-        <w:t xml:space="preserve">, G., &amp; Kwon, O. (2021). </w:t>
+        <w:t xml:space="preserve">Jin, G., &amp; Kwon, O. (2021). </w:t>
       </w:r>
       <w:r>
         <w:rPr>
@@ -4626,33 +6485,11 @@
           <w:lang w:val="en-US"/>
         </w:rPr>
       </w:pPr>
-      <w:proofErr w:type="spellStart"/>
-      <w:r>
-        <w:rPr>
-          <w:lang w:val="en-US"/>
-        </w:rPr>
-        <w:t>Ozbayoglu</w:t>
-      </w:r>
-      <w:proofErr w:type="spellEnd"/>
-      <w:r>
-        <w:rPr>
-          <w:lang w:val="en-US"/>
-        </w:rPr>
-        <w:t xml:space="preserve">, M., &amp; </w:t>
-      </w:r>
-      <w:proofErr w:type="spellStart"/>
-      <w:r>
-        <w:rPr>
-          <w:lang w:val="en-US"/>
-        </w:rPr>
-        <w:t>Sezer</w:t>
-      </w:r>
-      <w:proofErr w:type="spellEnd"/>
-      <w:r>
-        <w:rPr>
-          <w:lang w:val="en-US"/>
-        </w:rPr>
-        <w:t xml:space="preserve">, O. B. (2019). </w:t>
+      <w:r>
+        <w:rPr>
+          <w:lang w:val="de-DE"/>
+        </w:rPr>
+        <w:t xml:space="preserve">Ozbayoglu, M., &amp; Sezer, O. B. (2019). </w:t>
       </w:r>
       <w:r>
         <w:rPr>
@@ -4704,7 +6541,7 @@
       </w:r>
     </w:p>
     <w:sectPr>
-      <w:footerReference w:type="default" r:id="rId16"/>
+      <w:footerReference w:type="default" r:id="rId20"/>
       <w:pgSz w:w="11906" w:h="16838"/>
       <w:pgMar w:top="1417" w:right="1417" w:bottom="1417" w:left="1417" w:header="708" w:footer="708" w:gutter="0"/>
       <w:cols w:space="708"/>
@@ -6365,6 +8202,7 @@
   <w:style w:type="paragraph" w:default="1" w:styleId="Normal">
     <w:name w:val="Normal"/>
     <w:qFormat/>
+    <w:rsid w:val="00B52303"/>
   </w:style>
   <w:style w:type="paragraph" w:styleId="Heading1">
     <w:name w:val="heading 1"/>

</xml_diff>